<commit_message>
Done: 1. now when it is solved, it will generat a file call 'detailed solution' for arbitary location value. 2:added Ioannis_Charis_Final_Additional_Thesis_Report_4314379.pdf. 3: modified  FEM.docx to add IRK4 and some other things
</commit_message>
<xml_diff>
--- a/FEM.docx
+++ b/FEM.docx
@@ -1,6 +1,6 @@
 
 <file path=word/document.xml><?xml version="1.0" encoding="utf-8"?>
-<w:document xmlns:wpc="http://schemas.microsoft.com/office/word/2010/wordprocessingCanvas" xmlns:cx="http://schemas.microsoft.com/office/drawing/2014/chartex" xmlns:cx1="http://schemas.microsoft.com/office/drawing/2015/9/8/chartex" xmlns:mc="http://schemas.openxmlformats.org/markup-compatibility/2006" xmlns:o="urn:schemas-microsoft-com:office:office" xmlns:r="http://schemas.openxmlformats.org/officeDocument/2006/relationships" xmlns:m="http://schemas.openxmlformats.org/officeDocument/2006/math" xmlns:v="urn:schemas-microsoft-com:vml" xmlns:wp14="http://schemas.microsoft.com/office/word/2010/wordprocessingDrawing" xmlns:wp="http://schemas.openxmlformats.org/drawingml/2006/wordprocessingDrawing" xmlns:w10="urn:schemas-microsoft-com:office:word" xmlns:w="http://schemas.openxmlformats.org/wordprocessingml/2006/main" xmlns:w14="http://schemas.microsoft.com/office/word/2010/wordml" xmlns:w15="http://schemas.microsoft.com/office/word/2012/wordml" xmlns:w16se="http://schemas.microsoft.com/office/word/2015/wordml/symex" xmlns:wpg="http://schemas.microsoft.com/office/word/2010/wordprocessingGroup" xmlns:wpi="http://schemas.microsoft.com/office/word/2010/wordprocessingInk" xmlns:wne="http://schemas.microsoft.com/office/word/2006/wordml" xmlns:wps="http://schemas.microsoft.com/office/word/2010/wordprocessingShape" mc:Ignorable="w14 w15 w16se wp14">
+<w:document xmlns:wpc="http://schemas.microsoft.com/office/word/2010/wordprocessingCanvas" xmlns:mc="http://schemas.openxmlformats.org/markup-compatibility/2006" xmlns:o="urn:schemas-microsoft-com:office:office" xmlns:r="http://schemas.openxmlformats.org/officeDocument/2006/relationships" xmlns:m="http://schemas.openxmlformats.org/officeDocument/2006/math" xmlns:v="urn:schemas-microsoft-com:vml" xmlns:wp14="http://schemas.microsoft.com/office/word/2010/wordprocessingDrawing" xmlns:wp="http://schemas.openxmlformats.org/drawingml/2006/wordprocessingDrawing" xmlns:w10="urn:schemas-microsoft-com:office:word" xmlns:w="http://schemas.openxmlformats.org/wordprocessingml/2006/main" xmlns:w14="http://schemas.microsoft.com/office/word/2010/wordml" xmlns:w15="http://schemas.microsoft.com/office/word/2012/wordml" xmlns:wpg="http://schemas.microsoft.com/office/word/2010/wordprocessingGroup" xmlns:wpi="http://schemas.microsoft.com/office/word/2010/wordprocessingInk" xmlns:wne="http://schemas.microsoft.com/office/word/2006/wordml" xmlns:wps="http://schemas.microsoft.com/office/word/2010/wordprocessingShape" mc:Ignorable="w14 w15 wp14">
   <w:body>
     <w:p>
       <w:pPr>
@@ -47,10 +47,10 @@
             <v:path o:extrusionok="f" gradientshapeok="t" o:connecttype="rect"/>
             <o:lock v:ext="edit" aspectratio="t"/>
           </v:shapetype>
-          <v:shape id="_x0000_i1025" type="#_x0000_t75" style="width:63.15pt;height:18.35pt" o:ole="">
+          <v:shape id="_x0000_i1025" type="#_x0000_t75" style="width:63.15pt;height:18.55pt" o:ole="">
             <v:imagedata r:id="rId6" o:title=""/>
           </v:shape>
-          <o:OLEObject Type="Embed" ProgID="Equation.DSMT4" ShapeID="_x0000_i1025" DrawAspect="Content" ObjectID="_1588476522" r:id="rId7"/>
+          <o:OLEObject Type="Embed" ProgID="Equation.DSMT4" ShapeID="_x0000_i1025" DrawAspect="Content" ObjectID="_1610801919" r:id="rId7"/>
         </w:object>
       </w:r>
       <w:r>
@@ -63,15 +63,7 @@
         <w:t></w:t>
       </w:r>
       <w:r>
-        <w:t xml:space="preserve">, which </w:t>
-      </w:r>
-      <w:proofErr w:type="gramStart"/>
-      <w:r>
-        <w:t>is discretized</w:t>
-      </w:r>
-      <w:proofErr w:type="gramEnd"/>
-      <w:r>
-        <w:t xml:space="preserve"> into a mesh of elements as shown in Fig. 11. At each nodal point (</w:t>
+        <w:t>, which is discretized into a mesh of elements as shown in Fig. 11. At each nodal point (</w:t>
       </w:r>
       <w:r>
         <w:t xml:space="preserve">i.e., a vertex of an element) </w:t>
@@ -93,7 +85,7 @@
           <v:shape id="_x0000_i1026" type="#_x0000_t75" style="width:27.85pt;height:19pt" o:ole="">
             <v:imagedata r:id="rId8" o:title=""/>
           </v:shape>
-          <o:OLEObject Type="Embed" ProgID="Equation.DSMT4" ShapeID="_x0000_i1026" DrawAspect="Content" ObjectID="_1588476523" r:id="rId9"/>
+          <o:OLEObject Type="Embed" ProgID="Equation.DSMT4" ShapeID="_x0000_i1026" DrawAspect="Content" ObjectID="_1610801920" r:id="rId9"/>
         </w:object>
       </w:r>
       <w:r>
@@ -171,10 +163,10 @@
           <w:position w:val="-28"/>
         </w:rPr>
         <w:object w:dxaOrig="2340" w:dyaOrig="540">
-          <v:shape id="_x0000_i1027" type="#_x0000_t75" style="width:116.85pt;height:27.15pt" o:ole="">
+          <v:shape id="_x0000_i1027" type="#_x0000_t75" style="width:117.05pt;height:26.95pt" o:ole="">
             <v:imagedata r:id="rId10" o:title=""/>
           </v:shape>
-          <o:OLEObject Type="Embed" ProgID="Equation.DSMT4" ShapeID="_x0000_i1027" DrawAspect="Content" ObjectID="_1588476524" r:id="rId11"/>
+          <o:OLEObject Type="Embed" ProgID="Equation.DSMT4" ShapeID="_x0000_i1027" DrawAspect="Content" ObjectID="_1610801921" r:id="rId11"/>
         </w:object>
       </w:r>
       <w:r>
@@ -299,10 +291,10 @@
           <w:position w:val="-18"/>
         </w:rPr>
         <w:object w:dxaOrig="9020" w:dyaOrig="460">
-          <v:shape id="_x0000_i1028" type="#_x0000_t75" style="width:451pt;height:23.1pt" o:ole="">
+          <v:shape id="_x0000_i1028" type="#_x0000_t75" style="width:451pt;height:22.95pt" o:ole="">
             <v:imagedata r:id="rId12" o:title=""/>
           </v:shape>
-          <o:OLEObject Type="Embed" ProgID="Equation.DSMT4" ShapeID="_x0000_i1028" DrawAspect="Content" ObjectID="_1588476525" r:id="rId13"/>
+          <o:OLEObject Type="Embed" ProgID="Equation.DSMT4" ShapeID="_x0000_i1028" DrawAspect="Content" ObjectID="_1610801922" r:id="rId13"/>
         </w:object>
       </w:r>
       <w:r>
@@ -444,10 +436,10 @@
           <w:position w:val="-24"/>
         </w:rPr>
         <w:object w:dxaOrig="2700" w:dyaOrig="620">
-          <v:shape id="_x0000_i1029" type="#_x0000_t75" style="width:135.15pt;height:30.55pt" o:ole="">
+          <v:shape id="_x0000_i1029" type="#_x0000_t75" style="width:135.15pt;height:30.5pt" o:ole="">
             <v:imagedata r:id="rId14" o:title=""/>
           </v:shape>
-          <o:OLEObject Type="Embed" ProgID="Equation.DSMT4" ShapeID="_x0000_i1029" DrawAspect="Content" ObjectID="_1588476526" r:id="rId15"/>
+          <o:OLEObject Type="Embed" ProgID="Equation.DSMT4" ShapeID="_x0000_i1029" DrawAspect="Content" ObjectID="_1610801923" r:id="rId15"/>
         </w:object>
       </w:r>
       <w:r>
@@ -458,10 +450,10 @@
           <w:position w:val="-18"/>
         </w:rPr>
         <w:object w:dxaOrig="4720" w:dyaOrig="460">
-          <v:shape id="_x0000_i1030" type="#_x0000_t75" style="width:235.7pt;height:23.1pt" o:ole="">
+          <v:shape id="_x0000_i1030" type="#_x0000_t75" style="width:235.9pt;height:22.95pt" o:ole="">
             <v:imagedata r:id="rId16" o:title=""/>
           </v:shape>
-          <o:OLEObject Type="Embed" ProgID="Equation.DSMT4" ShapeID="_x0000_i1030" DrawAspect="Content" ObjectID="_1588476527" r:id="rId17"/>
+          <o:OLEObject Type="Embed" ProgID="Equation.DSMT4" ShapeID="_x0000_i1030" DrawAspect="Content" ObjectID="_1610801924" r:id="rId17"/>
         </w:object>
       </w:r>
       <w:r>
@@ -520,10 +512,10 @@
           <w:position w:val="-12"/>
         </w:rPr>
         <w:object w:dxaOrig="2120" w:dyaOrig="380">
-          <v:shape id="_x0000_i1031" type="#_x0000_t75" style="width:105.95pt;height:19pt" o:ole="">
+          <v:shape id="_x0000_i1031" type="#_x0000_t75" style="width:106pt;height:19pt" o:ole="">
             <v:imagedata r:id="rId18" o:title=""/>
           </v:shape>
-          <o:OLEObject Type="Embed" ProgID="Equation.DSMT4" ShapeID="_x0000_i1031" DrawAspect="Content" ObjectID="_1588476528" r:id="rId19"/>
+          <o:OLEObject Type="Embed" ProgID="Equation.DSMT4" ShapeID="_x0000_i1031" DrawAspect="Content" ObjectID="_1610801925" r:id="rId19"/>
         </w:object>
       </w:r>
       <w:r>
@@ -561,10 +553,10 @@
           <w:position w:val="-12"/>
         </w:rPr>
         <w:object w:dxaOrig="2220" w:dyaOrig="380">
-          <v:shape id="_x0000_i1032" type="#_x0000_t75" style="width:111.4pt;height:19pt" o:ole="">
+          <v:shape id="_x0000_i1032" type="#_x0000_t75" style="width:111.75pt;height:19pt" o:ole="">
             <v:imagedata r:id="rId20" o:title=""/>
           </v:shape>
-          <o:OLEObject Type="Embed" ProgID="Equation.DSMT4" ShapeID="_x0000_i1032" DrawAspect="Content" ObjectID="_1588476529" r:id="rId21"/>
+          <o:OLEObject Type="Embed" ProgID="Equation.DSMT4" ShapeID="_x0000_i1032" DrawAspect="Content" ObjectID="_1610801926" r:id="rId21"/>
         </w:object>
       </w:r>
       <w:r>
@@ -575,10 +567,10 @@
           <w:position w:val="-12"/>
         </w:rPr>
         <w:object w:dxaOrig="1939" w:dyaOrig="380">
-          <v:shape id="_x0000_i1033" type="#_x0000_t75" style="width:97.15pt;height:19pt" o:ole="">
+          <v:shape id="_x0000_i1033" type="#_x0000_t75" style="width:97.2pt;height:19pt" o:ole="">
             <v:imagedata r:id="rId22" o:title=""/>
           </v:shape>
-          <o:OLEObject Type="Embed" ProgID="Equation.DSMT4" ShapeID="_x0000_i1033" DrawAspect="Content" ObjectID="_1588476530" r:id="rId23"/>
+          <o:OLEObject Type="Embed" ProgID="Equation.DSMT4" ShapeID="_x0000_i1033" DrawAspect="Content" ObjectID="_1610801927" r:id="rId23"/>
         </w:object>
       </w:r>
       <w:r>
@@ -589,10 +581,10 @@
           <w:position w:val="-12"/>
         </w:rPr>
         <w:object w:dxaOrig="2280" w:dyaOrig="380">
-          <v:shape id="_x0000_i1034" type="#_x0000_t75" style="width:114.1pt;height:19pt" o:ole="">
+          <v:shape id="_x0000_i1034" type="#_x0000_t75" style="width:113.95pt;height:19pt" o:ole="">
             <v:imagedata r:id="rId24" o:title=""/>
           </v:shape>
-          <o:OLEObject Type="Embed" ProgID="Equation.DSMT4" ShapeID="_x0000_i1034" DrawAspect="Content" ObjectID="_1588476531" r:id="rId25"/>
+          <o:OLEObject Type="Embed" ProgID="Equation.DSMT4" ShapeID="_x0000_i1034" DrawAspect="Content" ObjectID="_1610801928" r:id="rId25"/>
         </w:object>
       </w:r>
       <w:r>
@@ -606,7 +598,7 @@
           <v:shape id="_x0000_i1035" type="#_x0000_t75" style="width:99.85pt;height:19pt" o:ole="">
             <v:imagedata r:id="rId26" o:title=""/>
           </v:shape>
-          <o:OLEObject Type="Embed" ProgID="Equation.DSMT4" ShapeID="_x0000_i1035" DrawAspect="Content" ObjectID="_1588476532" r:id="rId27"/>
+          <o:OLEObject Type="Embed" ProgID="Equation.DSMT4" ShapeID="_x0000_i1035" DrawAspect="Content" ObjectID="_1610801929" r:id="rId27"/>
         </w:object>
       </w:r>
       <w:r>
@@ -668,10 +660,10 @@
           <w:position w:val="-28"/>
         </w:rPr>
         <w:object w:dxaOrig="1820" w:dyaOrig="680">
-          <v:shape id="_x0000_i1036" type="#_x0000_t75" style="width:91pt;height:33.95pt" o:ole="">
+          <v:shape id="_x0000_i1036" type="#_x0000_t75" style="width:91pt;height:34pt" o:ole="">
             <v:imagedata r:id="rId28" o:title=""/>
           </v:shape>
-          <o:OLEObject Type="Embed" ProgID="Equation.DSMT4" ShapeID="_x0000_i1036" DrawAspect="Content" ObjectID="_1588476533" r:id="rId29"/>
+          <o:OLEObject Type="Embed" ProgID="Equation.DSMT4" ShapeID="_x0000_i1036" DrawAspect="Content" ObjectID="_1610801930" r:id="rId29"/>
         </w:object>
       </w:r>
       <w:r>
@@ -682,10 +674,10 @@
           <w:position w:val="-28"/>
         </w:rPr>
         <w:object w:dxaOrig="8360" w:dyaOrig="680">
-          <v:shape id="_x0000_i1037" type="#_x0000_t75" style="width:417.75pt;height:33.95pt" o:ole="">
+          <v:shape id="_x0000_i1037" type="#_x0000_t75" style="width:417.4pt;height:34pt" o:ole="">
             <v:imagedata r:id="rId30" o:title=""/>
           </v:shape>
-          <o:OLEObject Type="Embed" ProgID="Equation.DSMT4" ShapeID="_x0000_i1037" DrawAspect="Content" ObjectID="_1588476534" r:id="rId31"/>
+          <o:OLEObject Type="Embed" ProgID="Equation.DSMT4" ShapeID="_x0000_i1037" DrawAspect="Content" ObjectID="_1610801931" r:id="rId31"/>
         </w:object>
       </w:r>
       <w:r>
@@ -723,10 +715,10 @@
           <w:position w:val="-28"/>
         </w:rPr>
         <w:object w:dxaOrig="9520" w:dyaOrig="600">
-          <v:shape id="_x0000_i1038" type="#_x0000_t75" style="width:476.15pt;height:29.9pt" o:ole="">
+          <v:shape id="_x0000_i1038" type="#_x0000_t75" style="width:476.15pt;height:30.05pt" o:ole="">
             <v:imagedata r:id="rId32" o:title=""/>
           </v:shape>
-          <o:OLEObject Type="Embed" ProgID="Equation.DSMT4" ShapeID="_x0000_i1038" DrawAspect="Content" ObjectID="_1588476535" r:id="rId33"/>
+          <o:OLEObject Type="Embed" ProgID="Equation.DSMT4" ShapeID="_x0000_i1038" DrawAspect="Content" ObjectID="_1610801932" r:id="rId33"/>
         </w:object>
       </w:r>
       <w:r>
@@ -843,10 +835,10 @@
           <w:position w:val="-18"/>
         </w:rPr>
         <w:object w:dxaOrig="4819" w:dyaOrig="460">
-          <v:shape id="_x0000_i1039" type="#_x0000_t75" style="width:237.05pt;height:22.4pt" o:ole="">
+          <v:shape id="_x0000_i1039" type="#_x0000_t75" style="width:237.2pt;height:22.55pt" o:ole="">
             <v:imagedata r:id="rId34" o:title=""/>
           </v:shape>
-          <o:OLEObject Type="Embed" ProgID="Equation.DSMT4" ShapeID="_x0000_i1039" DrawAspect="Content" ObjectID="_1588476536" r:id="rId35"/>
+          <o:OLEObject Type="Embed" ProgID="Equation.DSMT4" ShapeID="_x0000_i1039" DrawAspect="Content" ObjectID="_1610801933" r:id="rId35"/>
         </w:object>
       </w:r>
       <w:r>
@@ -909,7 +901,7 @@
           <v:shape id="_x0000_i1040" type="#_x0000_t75" style="width:27.85pt;height:19pt" o:ole="">
             <v:imagedata r:id="rId36" o:title=""/>
           </v:shape>
-          <o:OLEObject Type="Embed" ProgID="Equation.DSMT4" ShapeID="_x0000_i1040" DrawAspect="Content" ObjectID="_1588476537" r:id="rId37"/>
+          <o:OLEObject Type="Embed" ProgID="Equation.DSMT4" ShapeID="_x0000_i1040" DrawAspect="Content" ObjectID="_1610801934" r:id="rId37"/>
         </w:object>
       </w:r>
       <w:r>
@@ -977,10 +969,10 @@
           <w:position w:val="-28"/>
         </w:rPr>
         <w:object w:dxaOrig="3620" w:dyaOrig="600">
-          <v:shape id="_x0000_i1041" type="#_x0000_t75" style="width:177.95pt;height:29.2pt" o:ole="">
+          <v:shape id="_x0000_i1041" type="#_x0000_t75" style="width:178pt;height:29.15pt" o:ole="">
             <v:imagedata r:id="rId38" o:title=""/>
           </v:shape>
-          <o:OLEObject Type="Embed" ProgID="Equation.DSMT4" ShapeID="_x0000_i1041" DrawAspect="Content" ObjectID="_1588476538" r:id="rId39"/>
+          <o:OLEObject Type="Embed" ProgID="Equation.DSMT4" ShapeID="_x0000_i1041" DrawAspect="Content" ObjectID="_1610801935" r:id="rId39"/>
         </w:object>
       </w:r>
       <w:r>
@@ -1064,10 +1056,10 @@
           <w:position w:val="-24"/>
         </w:rPr>
         <w:object w:dxaOrig="2360" w:dyaOrig="620">
-          <v:shape id="_x0000_i1042" type="#_x0000_t75" style="width:118.2pt;height:31.25pt" o:ole="">
+          <v:shape id="_x0000_i1042" type="#_x0000_t75" style="width:117.95pt;height:30.9pt" o:ole="">
             <v:imagedata r:id="rId40" o:title=""/>
           </v:shape>
-          <o:OLEObject Type="Embed" ProgID="Equation.DSMT4" ShapeID="_x0000_i1042" DrawAspect="Content" ObjectID="_1588476539" r:id="rId41"/>
+          <o:OLEObject Type="Embed" ProgID="Equation.DSMT4" ShapeID="_x0000_i1042" DrawAspect="Content" ObjectID="_1610801936" r:id="rId41"/>
         </w:object>
       </w:r>
       <w:r>
@@ -1086,15 +1078,7 @@
         <w:t></w:t>
       </w:r>
       <w:r>
-        <w:t xml:space="preserve">, which </w:t>
-      </w:r>
-      <w:proofErr w:type="gramStart"/>
-      <w:r>
-        <w:t>is discretized</w:t>
-      </w:r>
-      <w:proofErr w:type="gramEnd"/>
-      <w:r>
-        <w:t xml:space="preserve"> into a mesh of elements. At each nodal point (i.e., a vertex of an element) </w:t>
+        <w:t xml:space="preserve">, which is discretized into a mesh of elements. At each nodal point (i.e., a vertex of an element) </w:t>
       </w:r>
       <w:r>
         <w:rPr>
@@ -1110,10 +1094,10 @@
           <w:position w:val="-12"/>
         </w:rPr>
         <w:object w:dxaOrig="600" w:dyaOrig="360">
-          <v:shape id="_x0000_i1043" type="#_x0000_t75" style="width:29.9pt;height:17.65pt" o:ole="">
+          <v:shape id="_x0000_i1043" type="#_x0000_t75" style="width:30.05pt;height:17.65pt" o:ole="">
             <v:imagedata r:id="rId42" o:title=""/>
           </v:shape>
-          <o:OLEObject Type="Embed" ProgID="Equation.DSMT4" ShapeID="_x0000_i1043" DrawAspect="Content" ObjectID="_1588476540" r:id="rId43"/>
+          <o:OLEObject Type="Embed" ProgID="Equation.DSMT4" ShapeID="_x0000_i1043" DrawAspect="Content" ObjectID="_1610801937" r:id="rId43"/>
         </w:object>
       </w:r>
       <w:r>
@@ -1124,10 +1108,10 @@
           <w:position w:val="-10"/>
         </w:rPr>
         <w:object w:dxaOrig="680" w:dyaOrig="320">
-          <v:shape id="_x0000_i1044" type="#_x0000_t75" style="width:33.95pt;height:15.6pt" o:ole="">
+          <v:shape id="_x0000_i1044" type="#_x0000_t75" style="width:34pt;height:15.45pt" o:ole="">
             <v:imagedata r:id="rId44" o:title=""/>
           </v:shape>
-          <o:OLEObject Type="Embed" ProgID="Equation.DSMT4" ShapeID="_x0000_i1044" DrawAspect="Content" ObjectID="_1588476541" r:id="rId45"/>
+          <o:OLEObject Type="Embed" ProgID="Equation.DSMT4" ShapeID="_x0000_i1044" DrawAspect="Content" ObjectID="_1610801938" r:id="rId45"/>
         </w:object>
       </w:r>
       <w:r>
@@ -1169,10 +1153,10 @@
           <w:position w:val="-28"/>
         </w:rPr>
         <w:object w:dxaOrig="2260" w:dyaOrig="540">
-          <v:shape id="_x0000_i1045" type="#_x0000_t75" style="width:112.75pt;height:27.15pt" o:ole="">
+          <v:shape id="_x0000_i1045" type="#_x0000_t75" style="width:113.1pt;height:26.95pt" o:ole="">
             <v:imagedata r:id="rId46" o:title=""/>
           </v:shape>
-          <o:OLEObject Type="Embed" ProgID="Equation.DSMT4" ShapeID="_x0000_i1045" DrawAspect="Content" ObjectID="_1588476542" r:id="rId47"/>
+          <o:OLEObject Type="Embed" ProgID="Equation.DSMT4" ShapeID="_x0000_i1045" DrawAspect="Content" ObjectID="_1610801939" r:id="rId47"/>
         </w:object>
       </w:r>
       <w:r>
@@ -1255,10 +1239,10 @@
           <w:position w:val="-50"/>
         </w:rPr>
         <w:object w:dxaOrig="7720" w:dyaOrig="1120">
-          <v:shape id="_x0000_i1046" type="#_x0000_t75" style="width:385.8pt;height:55.7pt" o:ole="">
+          <v:shape id="_x0000_i1046" type="#_x0000_t75" style="width:385.6pt;height:55.65pt" o:ole="">
             <v:imagedata r:id="rId48" o:title=""/>
           </v:shape>
-          <o:OLEObject Type="Embed" ProgID="Equation.DSMT4" ShapeID="_x0000_i1046" DrawAspect="Content" ObjectID="_1588476543" r:id="rId49"/>
+          <o:OLEObject Type="Embed" ProgID="Equation.DSMT4" ShapeID="_x0000_i1046" DrawAspect="Content" ObjectID="_1610801940" r:id="rId49"/>
         </w:object>
       </w:r>
     </w:p>
@@ -1282,10 +1266,10 @@
           <w:position w:val="-18"/>
         </w:rPr>
         <w:object w:dxaOrig="1500" w:dyaOrig="460">
-          <v:shape id="_x0000_i1047" type="#_x0000_t75" style="width:74.7pt;height:23.1pt" o:ole="">
+          <v:shape id="_x0000_i1047" type="#_x0000_t75" style="width:74.65pt;height:22.95pt" o:ole="">
             <v:imagedata r:id="rId50" o:title=""/>
           </v:shape>
-          <o:OLEObject Type="Embed" ProgID="Equation.DSMT4" ShapeID="_x0000_i1047" DrawAspect="Content" ObjectID="_1588476544" r:id="rId51"/>
+          <o:OLEObject Type="Embed" ProgID="Equation.DSMT4" ShapeID="_x0000_i1047" DrawAspect="Content" ObjectID="_1610801941" r:id="rId51"/>
         </w:object>
       </w:r>
       <w:r>
@@ -1314,10 +1298,10 @@
           <w:position w:val="-18"/>
         </w:rPr>
         <w:object w:dxaOrig="1600" w:dyaOrig="460">
-          <v:shape id="_x0000_i1048" type="#_x0000_t75" style="width:80.15pt;height:23.1pt" o:ole="">
+          <v:shape id="_x0000_i1048" type="#_x0000_t75" style="width:79.95pt;height:22.95pt" o:ole="">
             <v:imagedata r:id="rId52" o:title=""/>
           </v:shape>
-          <o:OLEObject Type="Embed" ProgID="Equation.DSMT4" ShapeID="_x0000_i1048" DrawAspect="Content" ObjectID="_1588476545" r:id="rId53"/>
+          <o:OLEObject Type="Embed" ProgID="Equation.DSMT4" ShapeID="_x0000_i1048" DrawAspect="Content" ObjectID="_1610801942" r:id="rId53"/>
         </w:object>
       </w:r>
       <w:r>
@@ -1480,10 +1464,10 @@
           <w:position w:val="-24"/>
         </w:rPr>
         <w:object w:dxaOrig="3120" w:dyaOrig="620">
-          <v:shape id="_x0000_i1049" type="#_x0000_t75" style="width:156.25pt;height:31.25pt" o:ole="">
+          <v:shape id="_x0000_i1049" type="#_x0000_t75" style="width:156.35pt;height:30.9pt" o:ole="">
             <v:imagedata r:id="rId54" o:title=""/>
           </v:shape>
-          <o:OLEObject Type="Embed" ProgID="Equation.DSMT4" ShapeID="_x0000_i1049" DrawAspect="Content" ObjectID="_1588476546" r:id="rId55"/>
+          <o:OLEObject Type="Embed" ProgID="Equation.DSMT4" ShapeID="_x0000_i1049" DrawAspect="Content" ObjectID="_1610801943" r:id="rId55"/>
         </w:object>
       </w:r>
       <w:r>
@@ -1560,10 +1544,10 @@
           <w:position w:val="-10"/>
         </w:rPr>
         <w:object w:dxaOrig="680" w:dyaOrig="320">
-          <v:shape id="_x0000_i1050" type="#_x0000_t75" style="width:33.95pt;height:15.6pt" o:ole="">
+          <v:shape id="_x0000_i1050" type="#_x0000_t75" style="width:34pt;height:15.45pt" o:ole="">
             <v:imagedata r:id="rId44" o:title=""/>
           </v:shape>
-          <o:OLEObject Type="Embed" ProgID="Equation.DSMT4" ShapeID="_x0000_i1050" DrawAspect="Content" ObjectID="_1588476547" r:id="rId56"/>
+          <o:OLEObject Type="Embed" ProgID="Equation.DSMT4" ShapeID="_x0000_i1050" DrawAspect="Content" ObjectID="_1610801944" r:id="rId56"/>
         </w:object>
       </w:r>
       <w:r>
@@ -1574,10 +1558,10 @@
           <w:position w:val="-24"/>
         </w:rPr>
         <w:object w:dxaOrig="3240" w:dyaOrig="620">
-          <v:shape id="_x0000_i1051" type="#_x0000_t75" style="width:162.35pt;height:31.25pt" o:ole="">
+          <v:shape id="_x0000_i1051" type="#_x0000_t75" style="width:162.55pt;height:30.9pt" o:ole="">
             <v:imagedata r:id="rId57" o:title=""/>
           </v:shape>
-          <o:OLEObject Type="Embed" ProgID="Equation.DSMT4" ShapeID="_x0000_i1051" DrawAspect="Content" ObjectID="_1588476548" r:id="rId58"/>
+          <o:OLEObject Type="Embed" ProgID="Equation.DSMT4" ShapeID="_x0000_i1051" DrawAspect="Content" ObjectID="_1610801945" r:id="rId58"/>
         </w:object>
       </w:r>
       <w:r>
@@ -1606,10 +1590,10 @@
           <w:position w:val="-28"/>
         </w:rPr>
         <w:object w:dxaOrig="1780" w:dyaOrig="540">
-          <v:shape id="_x0000_i1052" type="#_x0000_t75" style="width:89pt;height:27.15pt" o:ole="">
+          <v:shape id="_x0000_i1052" type="#_x0000_t75" style="width:88.8pt;height:26.95pt" o:ole="">
             <v:imagedata r:id="rId59" o:title=""/>
           </v:shape>
-          <o:OLEObject Type="Embed" ProgID="Equation.DSMT4" ShapeID="_x0000_i1052" DrawAspect="Content" ObjectID="_1588476549" r:id="rId60"/>
+          <o:OLEObject Type="Embed" ProgID="Equation.DSMT4" ShapeID="_x0000_i1052" DrawAspect="Content" ObjectID="_1610801946" r:id="rId60"/>
         </w:object>
       </w:r>
       <w:r>
@@ -1625,10 +1609,10 @@
           <w:position w:val="-28"/>
         </w:rPr>
         <w:object w:dxaOrig="1840" w:dyaOrig="540">
-          <v:shape id="_x0000_i1053" type="#_x0000_t75" style="width:92.4pt;height:27.15pt" o:ole="">
+          <v:shape id="_x0000_i1053" type="#_x0000_t75" style="width:92.3pt;height:26.95pt" o:ole="">
             <v:imagedata r:id="rId61" o:title=""/>
           </v:shape>
-          <o:OLEObject Type="Embed" ProgID="Equation.DSMT4" ShapeID="_x0000_i1053" DrawAspect="Content" ObjectID="_1588476550" r:id="rId62"/>
+          <o:OLEObject Type="Embed" ProgID="Equation.DSMT4" ShapeID="_x0000_i1053" DrawAspect="Content" ObjectID="_1610801947" r:id="rId62"/>
         </w:object>
       </w:r>
       <w:r>
@@ -1642,10 +1626,10 @@
           <w:position w:val="-30"/>
         </w:rPr>
         <w:object w:dxaOrig="7020" w:dyaOrig="720">
-          <v:shape id="_x0000_i1054" type="#_x0000_t75" style="width:351.15pt;height:36pt" o:ole="">
+          <v:shape id="_x0000_i1054" type="#_x0000_t75" style="width:351.15pt;height:36.2pt" o:ole="">
             <v:imagedata r:id="rId63" o:title=""/>
           </v:shape>
-          <o:OLEObject Type="Embed" ProgID="Equation.DSMT4" ShapeID="_x0000_i1054" DrawAspect="Content" ObjectID="_1588476551" r:id="rId64"/>
+          <o:OLEObject Type="Embed" ProgID="Equation.DSMT4" ShapeID="_x0000_i1054" DrawAspect="Content" ObjectID="_1610801948" r:id="rId64"/>
         </w:object>
       </w:r>
       <w:r>
@@ -1656,10 +1640,10 @@
           <w:position w:val="-6"/>
         </w:rPr>
         <w:object w:dxaOrig="240" w:dyaOrig="279">
-          <v:shape id="_x0000_i1055" type="#_x0000_t75" style="width:12.25pt;height:14.25pt" o:ole="">
+          <v:shape id="_x0000_i1055" type="#_x0000_t75" style="width:12.35pt;height:14.6pt" o:ole="">
             <v:imagedata r:id="rId65" o:title=""/>
           </v:shape>
-          <o:OLEObject Type="Embed" ProgID="Equation.DSMT4" ShapeID="_x0000_i1055" DrawAspect="Content" ObjectID="_1588476552" r:id="rId66"/>
+          <o:OLEObject Type="Embed" ProgID="Equation.DSMT4" ShapeID="_x0000_i1055" DrawAspect="Content" ObjectID="_1610801949" r:id="rId66"/>
         </w:object>
       </w:r>
       <w:r>
@@ -1670,10 +1654,10 @@
           <w:position w:val="-12"/>
         </w:rPr>
         <w:object w:dxaOrig="300" w:dyaOrig="360">
-          <v:shape id="_x0000_i1056" type="#_x0000_t75" style="width:14.95pt;height:17.65pt" o:ole="">
+          <v:shape id="_x0000_i1056" type="#_x0000_t75" style="width:15pt;height:17.65pt" o:ole="">
             <v:imagedata r:id="rId67" o:title=""/>
           </v:shape>
-          <o:OLEObject Type="Embed" ProgID="Equation.DSMT4" ShapeID="_x0000_i1056" DrawAspect="Content" ObjectID="_1588476553" r:id="rId68"/>
+          <o:OLEObject Type="Embed" ProgID="Equation.DSMT4" ShapeID="_x0000_i1056" DrawAspect="Content" ObjectID="_1610801950" r:id="rId68"/>
         </w:object>
       </w:r>
       <w:r>
@@ -1684,10 +1668,10 @@
           <w:position w:val="-24"/>
         </w:rPr>
         <w:object w:dxaOrig="2900" w:dyaOrig="620">
-          <v:shape id="_x0000_i1057" type="#_x0000_t75" style="width:144.7pt;height:31.25pt" o:ole="">
+          <v:shape id="_x0000_i1057" type="#_x0000_t75" style="width:144.45pt;height:30.9pt" o:ole="">
             <v:imagedata r:id="rId69" o:title=""/>
           </v:shape>
-          <o:OLEObject Type="Embed" ProgID="Equation.DSMT4" ShapeID="_x0000_i1057" DrawAspect="Content" ObjectID="_1588476554" r:id="rId70"/>
+          <o:OLEObject Type="Embed" ProgID="Equation.DSMT4" ShapeID="_x0000_i1057" DrawAspect="Content" ObjectID="_1610801951" r:id="rId70"/>
         </w:object>
       </w:r>
       <w:r>
@@ -1776,10 +1760,10 @@
           <w:position w:val="-12"/>
         </w:rPr>
         <w:object w:dxaOrig="1400" w:dyaOrig="360">
-          <v:shape id="_x0000_i1058" type="#_x0000_t75" style="width:69.95pt;height:18.35pt" o:ole="">
+          <v:shape id="_x0000_i1058" type="#_x0000_t75" style="width:69.8pt;height:18.55pt" o:ole="">
             <v:imagedata r:id="rId71" o:title=""/>
           </v:shape>
-          <o:OLEObject Type="Embed" ProgID="Equation.DSMT4" ShapeID="_x0000_i1058" DrawAspect="Content" ObjectID="_1588476555" r:id="rId72"/>
+          <o:OLEObject Type="Embed" ProgID="Equation.DSMT4" ShapeID="_x0000_i1058" DrawAspect="Content" ObjectID="_1610801952" r:id="rId72"/>
         </w:object>
       </w:r>
       <w:r>
@@ -1790,10 +1774,10 @@
           <w:position w:val="-12"/>
         </w:rPr>
         <w:object w:dxaOrig="1660" w:dyaOrig="360">
-          <v:shape id="_x0000_i1059" type="#_x0000_t75" style="width:82.85pt;height:18.35pt" o:ole="">
+          <v:shape id="_x0000_i1059" type="#_x0000_t75" style="width:83.05pt;height:18.55pt" o:ole="">
             <v:imagedata r:id="rId73" o:title=""/>
           </v:shape>
-          <o:OLEObject Type="Embed" ProgID="Equation.DSMT4" ShapeID="_x0000_i1059" DrawAspect="Content" ObjectID="_1588476556" r:id="rId74"/>
+          <o:OLEObject Type="Embed" ProgID="Equation.DSMT4" ShapeID="_x0000_i1059" DrawAspect="Content" ObjectID="_1610801953" r:id="rId74"/>
         </w:object>
       </w:r>
       <w:r>
@@ -1804,10 +1788,10 @@
           <w:position w:val="-28"/>
         </w:rPr>
         <w:object w:dxaOrig="2200" w:dyaOrig="540">
-          <v:shape id="_x0000_i1060" type="#_x0000_t75" style="width:110.05pt;height:27.15pt" o:ole="">
+          <v:shape id="_x0000_i1060" type="#_x0000_t75" style="width:110pt;height:26.95pt" o:ole="">
             <v:imagedata r:id="rId75" o:title=""/>
           </v:shape>
-          <o:OLEObject Type="Embed" ProgID="Equation.DSMT4" ShapeID="_x0000_i1060" DrawAspect="Content" ObjectID="_1588476557" r:id="rId76"/>
+          <o:OLEObject Type="Embed" ProgID="Equation.DSMT4" ShapeID="_x0000_i1060" DrawAspect="Content" ObjectID="_1610801954" r:id="rId76"/>
         </w:object>
       </w:r>
       <w:r>
@@ -1873,10 +1857,10 @@
           <w:position w:val="-10"/>
         </w:rPr>
         <w:object w:dxaOrig="200" w:dyaOrig="320">
-          <v:shape id="_x0000_i1061" type="#_x0000_t75" style="width:10.2pt;height:16.3pt" o:ole="">
+          <v:shape id="_x0000_i1061" type="#_x0000_t75" style="width:10.15pt;height:16.35pt" o:ole="">
             <v:imagedata r:id="rId77" o:title=""/>
           </v:shape>
-          <o:OLEObject Type="Embed" ProgID="Equation.DSMT4" ShapeID="_x0000_i1061" DrawAspect="Content" ObjectID="_1588476558" r:id="rId78"/>
+          <o:OLEObject Type="Embed" ProgID="Equation.DSMT4" ShapeID="_x0000_i1061" DrawAspect="Content" ObjectID="_1610801955" r:id="rId78"/>
         </w:object>
       </w:r>
       <w:r>
@@ -1904,10 +1888,10 @@
           <w:position w:val="-12"/>
         </w:rPr>
         <w:object w:dxaOrig="600" w:dyaOrig="360">
-          <v:shape id="_x0000_i1062" type="#_x0000_t75" style="width:29.9pt;height:18.35pt" o:ole="">
+          <v:shape id="_x0000_i1062" type="#_x0000_t75" style="width:30.05pt;height:18.55pt" o:ole="">
             <v:imagedata r:id="rId79" o:title=""/>
           </v:shape>
-          <o:OLEObject Type="Embed" ProgID="Equation.DSMT4" ShapeID="_x0000_i1062" DrawAspect="Content" ObjectID="_1588476559" r:id="rId80"/>
+          <o:OLEObject Type="Embed" ProgID="Equation.DSMT4" ShapeID="_x0000_i1062" DrawAspect="Content" ObjectID="_1610801956" r:id="rId80"/>
         </w:object>
       </w:r>
       <w:r>
@@ -1972,10 +1956,10 @@
           <w:position w:val="-24"/>
         </w:rPr>
         <w:object w:dxaOrig="1140" w:dyaOrig="620">
-          <v:shape id="_x0000_i1117" type="#_x0000_t75" style="width:57.05pt;height:31.25pt" o:ole="">
+          <v:shape id="_x0000_i1063" type="#_x0000_t75" style="width:57pt;height:30.9pt" o:ole="">
             <v:imagedata r:id="rId81" o:title=""/>
           </v:shape>
-          <o:OLEObject Type="Embed" ProgID="Equation.DSMT4" ShapeID="_x0000_i1117" DrawAspect="Content" ObjectID="_1588476560" r:id="rId82"/>
+          <o:OLEObject Type="Embed" ProgID="Equation.DSMT4" ShapeID="_x0000_i1063" DrawAspect="Content" ObjectID="_1610801957" r:id="rId82"/>
         </w:object>
       </w:r>
       <w:r>
@@ -1991,10 +1975,10 @@
           <w:position w:val="-10"/>
         </w:rPr>
         <w:object w:dxaOrig="2060" w:dyaOrig="360">
-          <v:shape id="_x0000_i1119" type="#_x0000_t75" style="width:103.25pt;height:18.35pt" o:ole="">
+          <v:shape id="_x0000_i1064" type="#_x0000_t75" style="width:102.9pt;height:18.55pt" o:ole="">
             <v:imagedata r:id="rId83" o:title=""/>
           </v:shape>
-          <o:OLEObject Type="Embed" ProgID="Equation.DSMT4" ShapeID="_x0000_i1119" DrawAspect="Content" ObjectID="_1588476561" r:id="rId84"/>
+          <o:OLEObject Type="Embed" ProgID="Equation.DSMT4" ShapeID="_x0000_i1064" DrawAspect="Content" ObjectID="_1610801958" r:id="rId84"/>
         </w:object>
       </w:r>
       <w:r>
@@ -2014,10 +1998,10 @@
           <w:position w:val="-24"/>
         </w:rPr>
         <w:object w:dxaOrig="5880" w:dyaOrig="620">
-          <v:shape id="_x0000_i1121" type="#_x0000_t75" style="width:293.45pt;height:31.25pt" o:ole="">
+          <v:shape id="_x0000_i1065" type="#_x0000_t75" style="width:293.3pt;height:30.9pt" o:ole="">
             <v:imagedata r:id="rId85" o:title=""/>
           </v:shape>
-          <o:OLEObject Type="Embed" ProgID="Equation.DSMT4" ShapeID="_x0000_i1121" DrawAspect="Content" ObjectID="_1588476562" r:id="rId86"/>
+          <o:OLEObject Type="Embed" ProgID="Equation.DSMT4" ShapeID="_x0000_i1065" DrawAspect="Content" ObjectID="_1610801959" r:id="rId86"/>
         </w:object>
       </w:r>
       <w:r>
@@ -2028,10 +2012,10 @@
           <w:position w:val="-12"/>
         </w:rPr>
         <w:object w:dxaOrig="1359" w:dyaOrig="360">
-          <v:shape id="_x0000_i1081" type="#_x0000_t75" style="width:67.9pt;height:18.35pt" o:ole="">
+          <v:shape id="_x0000_i1066" type="#_x0000_t75" style="width:68pt;height:18.55pt" o:ole="">
             <v:imagedata r:id="rId87" o:title=""/>
           </v:shape>
-          <o:OLEObject Type="Embed" ProgID="Equation.DSMT4" ShapeID="_x0000_i1081" DrawAspect="Content" ObjectID="_1588476563" r:id="rId88"/>
+          <o:OLEObject Type="Embed" ProgID="Equation.DSMT4" ShapeID="_x0000_i1066" DrawAspect="Content" ObjectID="_1610801960" r:id="rId88"/>
         </w:object>
       </w:r>
       <w:r>
@@ -2077,13 +2061,7 @@
         <w:t>n</w:t>
       </w:r>
       <w:r>
-        <w:t xml:space="preserve"> being the number of uniform </w:t>
-      </w:r>
-      <w:r>
-        <w:t>sub</w:t>
-      </w:r>
-      <w:r>
-        <w:t>intervals (i.e., the discretization)</w:t>
+        <w:t xml:space="preserve"> being the number of uniform subintervals (i.e., the discretization)</w:t>
       </w:r>
       <w:r>
         <w:t xml:space="preserve"> along the chain contour</w:t>
@@ -2173,19 +2151,22 @@
           <w:position w:val="-24"/>
         </w:rPr>
         <w:object w:dxaOrig="9700" w:dyaOrig="620">
-          <v:shape id="_x0000_i1124" type="#_x0000_t75" style="width:484.3pt;height:31.25pt" o:ole="">
+          <v:shape id="_x0000_i1067" type="#_x0000_t75" style="width:484.55pt;height:30.9pt" o:ole="">
             <v:imagedata r:id="rId89" o:title=""/>
           </v:shape>
-          <o:OLEObject Type="Embed" ProgID="Equation.DSMT4" ShapeID="_x0000_i1124" DrawAspect="Content" ObjectID="_1588476564" r:id="rId90"/>
+          <o:OLEObject Type="Embed" ProgID="Equation.DSMT4" ShapeID="_x0000_i1067" DrawAspect="Content" ObjectID="_1610801961" r:id="rId90"/>
         </w:object>
       </w:r>
-      <w:proofErr w:type="gramStart"/>
-      <w:r>
-        <w:t>which</w:t>
-      </w:r>
-      <w:proofErr w:type="gramEnd"/>
-      <w:r>
-        <w:t xml:space="preserve"> could be tridiagonal (thus solved using the Thomas algorithm</w:t>
+      <w:r>
+        <w:t xml:space="preserve">which could be </w:t>
+      </w:r>
+      <w:proofErr w:type="spellStart"/>
+      <w:r>
+        <w:t>tridiagonal</w:t>
+      </w:r>
+      <w:proofErr w:type="spellEnd"/>
+      <w:r>
+        <w:t xml:space="preserve"> (thus solved using the Thomas algorithm</w:t>
       </w:r>
       <w:r>
         <w:rPr>
@@ -2240,10 +2221,10 @@
           <w:position w:val="-16"/>
         </w:rPr>
         <w:object w:dxaOrig="3600" w:dyaOrig="440">
-          <v:shape id="_x0000_i1105" type="#_x0000_t75" style="width:181.35pt;height:22.4pt" o:ole="">
+          <v:shape id="_x0000_i1068" type="#_x0000_t75" style="width:181.55pt;height:22.55pt" o:ole="">
             <v:imagedata r:id="rId91" o:title=""/>
           </v:shape>
-          <o:OLEObject Type="Embed" ProgID="Equation.DSMT4" ShapeID="_x0000_i1105" DrawAspect="Content" ObjectID="_1588476565" r:id="rId92"/>
+          <o:OLEObject Type="Embed" ProgID="Equation.DSMT4" ShapeID="_x0000_i1068" DrawAspect="Content" ObjectID="_1610801962" r:id="rId92"/>
         </w:object>
       </w:r>
       <w:r>
@@ -2259,10 +2240,10 @@
           <w:position w:val="-12"/>
         </w:rPr>
         <w:object w:dxaOrig="999" w:dyaOrig="360">
-          <v:shape id="_x0000_i1108" type="#_x0000_t75" style="width:50.25pt;height:18.35pt" o:ole="">
+          <v:shape id="_x0000_i1069" type="#_x0000_t75" style="width:49.9pt;height:18.55pt" o:ole="">
             <v:imagedata r:id="rId93" o:title=""/>
           </v:shape>
-          <o:OLEObject Type="Embed" ProgID="Equation.DSMT4" ShapeID="_x0000_i1108" DrawAspect="Content" ObjectID="_1588476566" r:id="rId94"/>
+          <o:OLEObject Type="Embed" ProgID="Equation.DSMT4" ShapeID="_x0000_i1069" DrawAspect="Content" ObjectID="_1610801963" r:id="rId94"/>
         </w:object>
       </w:r>
       <w:r>
@@ -2273,10 +2254,10 @@
           <w:position w:val="-12"/>
         </w:rPr>
         <w:object w:dxaOrig="1820" w:dyaOrig="360">
-          <v:shape id="_x0000_i1111" type="#_x0000_t75" style="width:91pt;height:18.35pt" o:ole="">
+          <v:shape id="_x0000_i1070" type="#_x0000_t75" style="width:91pt;height:18.55pt" o:ole="">
             <v:imagedata r:id="rId95" o:title=""/>
           </v:shape>
-          <o:OLEObject Type="Embed" ProgID="Equation.DSMT4" ShapeID="_x0000_i1111" DrawAspect="Content" ObjectID="_1588476567" r:id="rId96"/>
+          <o:OLEObject Type="Embed" ProgID="Equation.DSMT4" ShapeID="_x0000_i1070" DrawAspect="Content" ObjectID="_1610801964" r:id="rId96"/>
         </w:object>
       </w:r>
       <w:r>
@@ -2287,10 +2268,10 @@
           <w:position w:val="-12"/>
         </w:rPr>
         <w:object w:dxaOrig="1840" w:dyaOrig="360">
-          <v:shape id="_x0000_i1114" type="#_x0000_t75" style="width:91.7pt;height:18.35pt" o:ole="">
+          <v:shape id="_x0000_i1071" type="#_x0000_t75" style="width:91.45pt;height:18.55pt" o:ole="">
             <v:imagedata r:id="rId97" o:title=""/>
           </v:shape>
-          <o:OLEObject Type="Embed" ProgID="Equation.DSMT4" ShapeID="_x0000_i1114" DrawAspect="Content" ObjectID="_1588476568" r:id="rId98"/>
+          <o:OLEObject Type="Embed" ProgID="Equation.DSMT4" ShapeID="_x0000_i1071" DrawAspect="Content" ObjectID="_1610801965" r:id="rId98"/>
         </w:object>
       </w:r>
       <w:r>
@@ -2301,17 +2282,15 @@
           <w:position w:val="-12"/>
         </w:rPr>
         <w:object w:dxaOrig="1600" w:dyaOrig="360">
-          <v:shape id="_x0000_i1115" type="#_x0000_t75" style="width:80.15pt;height:18.35pt" o:ole="">
+          <v:shape id="_x0000_i1072" type="#_x0000_t75" style="width:79.95pt;height:18.55pt" o:ole="">
             <v:imagedata r:id="rId99" o:title=""/>
           </v:shape>
-          <o:OLEObject Type="Embed" ProgID="Equation.DSMT4" ShapeID="_x0000_i1115" DrawAspect="Content" ObjectID="_1588476569" r:id="rId100"/>
+          <o:OLEObject Type="Embed" ProgID="Equation.DSMT4" ShapeID="_x0000_i1072" DrawAspect="Content" ObjectID="_1610801966" r:id="rId100"/>
         </w:object>
       </w:r>
       <w:r>
         <w:t>.</w:t>
       </w:r>
-      <w:bookmarkStart w:id="0" w:name="_GoBack"/>
-      <w:bookmarkEnd w:id="0"/>
     </w:p>
     <w:p>
       <w:pPr>
@@ -2322,9 +2301,1985 @@
       <w:pPr>
         <w:jc w:val="both"/>
       </w:pPr>
+      <w:r>
+        <w:t xml:space="preserve">3.4. The implicit </w:t>
+      </w:r>
+      <w:r>
+        <w:t xml:space="preserve">forth order </w:t>
+      </w:r>
+      <w:proofErr w:type="spellStart"/>
+      <w:r>
+        <w:t>runge</w:t>
+      </w:r>
+      <w:proofErr w:type="spellEnd"/>
+      <w:r>
+        <w:t xml:space="preserve"> </w:t>
+      </w:r>
+      <w:proofErr w:type="spellStart"/>
+      <w:r>
+        <w:t>kutta</w:t>
+      </w:r>
+      <w:proofErr w:type="spellEnd"/>
+      <w:r>
+        <w:t xml:space="preserve"> (IRK4)</w:t>
+      </w:r>
+      <w:r>
+        <w:t xml:space="preserve"> is </w:t>
+      </w:r>
+      <w:proofErr w:type="gramStart"/>
+      <w:r>
+        <w:t xml:space="preserve">used </w:t>
+      </w:r>
+      <w:r>
+        <w:t xml:space="preserve"> to</w:t>
+      </w:r>
+      <w:proofErr w:type="gramEnd"/>
+      <w:r>
+        <w:t xml:space="preserve"> solve modified heat equation.</w:t>
+      </w:r>
+    </w:p>
+    <w:p>
+      <w:pPr>
+        <w:jc w:val="both"/>
+      </w:pPr>
+      <w:r>
+        <w:rPr>
+          <w:noProof/>
+        </w:rPr>
+        <w:drawing>
+          <wp:inline distT="0" distB="0" distL="0" distR="0" wp14:anchorId="46030BF1" wp14:editId="583D91DD">
+            <wp:extent cx="2247900" cy="1245878"/>
+            <wp:effectExtent l="0" t="0" r="0" b="0"/>
+            <wp:docPr id="1" name="Picture 1"/>
+            <wp:cNvGraphicFramePr>
+              <a:graphicFrameLocks xmlns:a="http://schemas.openxmlformats.org/drawingml/2006/main" noChangeAspect="1"/>
+            </wp:cNvGraphicFramePr>
+            <a:graphic xmlns:a="http://schemas.openxmlformats.org/drawingml/2006/main">
+              <a:graphicData uri="http://schemas.openxmlformats.org/drawingml/2006/picture">
+                <pic:pic xmlns:pic="http://schemas.openxmlformats.org/drawingml/2006/picture">
+                  <pic:nvPicPr>
+                    <pic:cNvPr id="1" name=""/>
+                    <pic:cNvPicPr/>
+                  </pic:nvPicPr>
+                  <pic:blipFill>
+                    <a:blip r:embed="rId101"/>
+                    <a:stretch>
+                      <a:fillRect/>
+                    </a:stretch>
+                  </pic:blipFill>
+                  <pic:spPr>
+                    <a:xfrm>
+                      <a:off x="0" y="0"/>
+                      <a:ext cx="2255657" cy="1250177"/>
+                    </a:xfrm>
+                    <a:prstGeom prst="rect">
+                      <a:avLst/>
+                    </a:prstGeom>
+                  </pic:spPr>
+                </pic:pic>
+              </a:graphicData>
+            </a:graphic>
+          </wp:inline>
+        </w:drawing>
+      </w:r>
+    </w:p>
+    <w:p>
+      <w:pPr>
+        <w:jc w:val="both"/>
+      </w:pPr>
+      <w:r>
+        <w:t xml:space="preserve"> </w:t>
+      </w:r>
+      <m:oMath>
+        <m:sSub>
+          <m:sSubPr>
+            <m:ctrlPr>
+              <w:rPr>
+                <w:rFonts w:ascii="Cambria Math" w:hAnsi="Cambria Math"/>
+                <w:i/>
+              </w:rPr>
+            </m:ctrlPr>
+          </m:sSubPr>
+          <m:e>
+            <m:r>
+              <w:rPr>
+                <w:rFonts w:ascii="Cambria Math" w:hAnsi="Cambria Math"/>
+              </w:rPr>
+              <m:t>q</m:t>
+            </m:r>
+          </m:e>
+          <m:sub>
+            <m:r>
+              <w:rPr>
+                <w:rFonts w:ascii="Cambria Math" w:hAnsi="Cambria Math"/>
+              </w:rPr>
+              <m:t>n+1</m:t>
+            </m:r>
+          </m:sub>
+        </m:sSub>
+        <m:r>
+          <w:rPr>
+            <w:rFonts w:ascii="Cambria Math" w:hAnsi="Cambria Math"/>
+          </w:rPr>
+          <m:t>=</m:t>
+        </m:r>
+        <m:sSub>
+          <m:sSubPr>
+            <m:ctrlPr>
+              <w:rPr>
+                <w:rFonts w:ascii="Cambria Math" w:hAnsi="Cambria Math"/>
+                <w:i/>
+              </w:rPr>
+            </m:ctrlPr>
+          </m:sSubPr>
+          <m:e>
+            <m:r>
+              <w:rPr>
+                <w:rFonts w:ascii="Cambria Math" w:hAnsi="Cambria Math"/>
+              </w:rPr>
+              <m:t>q</m:t>
+            </m:r>
+          </m:e>
+          <m:sub>
+            <m:r>
+              <w:rPr>
+                <w:rFonts w:ascii="Cambria Math" w:hAnsi="Cambria Math"/>
+              </w:rPr>
+              <m:t>n</m:t>
+            </m:r>
+          </m:sub>
+        </m:sSub>
+        <m:r>
+          <w:rPr>
+            <w:rFonts w:ascii="Cambria Math" w:hAnsi="Cambria Math"/>
+          </w:rPr>
+          <m:t>+</m:t>
+        </m:r>
+        <m:f>
+          <m:fPr>
+            <m:ctrlPr>
+              <w:rPr>
+                <w:rFonts w:ascii="Cambria Math" w:hAnsi="Cambria Math"/>
+                <w:i/>
+              </w:rPr>
+            </m:ctrlPr>
+          </m:fPr>
+          <m:num>
+            <m:r>
+              <w:rPr>
+                <w:rFonts w:ascii="Cambria Math" w:hAnsi="Cambria Math"/>
+              </w:rPr>
+              <m:t>1</m:t>
+            </m:r>
+          </m:num>
+          <m:den>
+            <m:r>
+              <w:rPr>
+                <w:rFonts w:ascii="Cambria Math" w:hAnsi="Cambria Math"/>
+              </w:rPr>
+              <m:t>2</m:t>
+            </m:r>
+          </m:den>
+        </m:f>
+        <m:r>
+          <w:rPr>
+            <w:rFonts w:ascii="Cambria Math" w:hAnsi="Cambria Math"/>
+          </w:rPr>
+          <m:t>∙dt∙k1+</m:t>
+        </m:r>
+        <m:f>
+          <m:fPr>
+            <m:ctrlPr>
+              <w:rPr>
+                <w:rFonts w:ascii="Cambria Math" w:hAnsi="Cambria Math"/>
+                <w:i/>
+              </w:rPr>
+            </m:ctrlPr>
+          </m:fPr>
+          <m:num>
+            <m:r>
+              <w:rPr>
+                <w:rFonts w:ascii="Cambria Math" w:hAnsi="Cambria Math"/>
+              </w:rPr>
+              <m:t>1</m:t>
+            </m:r>
+          </m:num>
+          <m:den>
+            <m:r>
+              <w:rPr>
+                <w:rFonts w:ascii="Cambria Math" w:hAnsi="Cambria Math"/>
+              </w:rPr>
+              <m:t>2</m:t>
+            </m:r>
+          </m:den>
+        </m:f>
+        <m:r>
+          <w:rPr>
+            <w:rFonts w:ascii="Cambria Math" w:hAnsi="Cambria Math"/>
+          </w:rPr>
+          <m:t>∙dt∙k2</m:t>
+        </m:r>
+      </m:oMath>
+      <w:r>
+        <w:t xml:space="preserve">, where k1 and </w:t>
+      </w:r>
+      <w:proofErr w:type="gramStart"/>
+      <w:r>
+        <w:t>k2</w:t>
+      </w:r>
+      <w:proofErr w:type="gramEnd"/>
+      <w:r>
+        <w:t xml:space="preserve"> is defined as:</w:t>
+      </w:r>
+    </w:p>
+    <w:p>
+      <w:pPr>
+        <w:jc w:val="both"/>
+      </w:pPr>
+      <m:oMathPara>
+        <m:oMath>
+          <m:sSub>
+            <m:sSubPr>
+              <m:ctrlPr>
+                <w:rPr>
+                  <w:rFonts w:ascii="Cambria Math" w:hAnsi="Cambria Math"/>
+                  <w:i/>
+                </w:rPr>
+              </m:ctrlPr>
+            </m:sSubPr>
+            <m:e>
+              <m:r>
+                <w:rPr>
+                  <w:rFonts w:ascii="Cambria Math" w:hAnsi="Cambria Math"/>
+                </w:rPr>
+                <m:t>k</m:t>
+              </m:r>
+            </m:e>
+            <m:sub>
+              <m:r>
+                <w:rPr>
+                  <w:rFonts w:ascii="Cambria Math" w:hAnsi="Cambria Math"/>
+                </w:rPr>
+                <m:t>1</m:t>
+              </m:r>
+            </m:sub>
+          </m:sSub>
+          <m:r>
+            <w:rPr>
+              <w:rFonts w:ascii="Cambria Math" w:hAnsi="Cambria Math"/>
+            </w:rPr>
+            <m:t>=f(</m:t>
+          </m:r>
+          <m:sSub>
+            <m:sSubPr>
+              <m:ctrlPr>
+                <w:rPr>
+                  <w:rFonts w:ascii="Cambria Math" w:hAnsi="Cambria Math"/>
+                  <w:i/>
+                </w:rPr>
+              </m:ctrlPr>
+            </m:sSubPr>
+            <m:e>
+              <m:r>
+                <w:rPr>
+                  <w:rFonts w:ascii="Cambria Math" w:hAnsi="Cambria Math"/>
+                </w:rPr>
+                <m:t>t</m:t>
+              </m:r>
+            </m:e>
+            <m:sub>
+              <m:r>
+                <w:rPr>
+                  <w:rFonts w:ascii="Cambria Math" w:hAnsi="Cambria Math"/>
+                </w:rPr>
+                <m:t>n</m:t>
+              </m:r>
+            </m:sub>
+          </m:sSub>
+          <m:r>
+            <w:rPr>
+              <w:rFonts w:ascii="Cambria Math" w:hAnsi="Cambria Math"/>
+            </w:rPr>
+            <m:t>+(</m:t>
+          </m:r>
+          <m:f>
+            <m:fPr>
+              <m:ctrlPr>
+                <w:rPr>
+                  <w:rFonts w:ascii="Cambria Math" w:hAnsi="Cambria Math"/>
+                  <w:i/>
+                </w:rPr>
+              </m:ctrlPr>
+            </m:fPr>
+            <m:num>
+              <m:r>
+                <w:rPr>
+                  <w:rFonts w:ascii="Cambria Math" w:hAnsi="Cambria Math"/>
+                </w:rPr>
+                <m:t>1</m:t>
+              </m:r>
+            </m:num>
+            <m:den>
+              <m:r>
+                <w:rPr>
+                  <w:rFonts w:ascii="Cambria Math" w:hAnsi="Cambria Math"/>
+                </w:rPr>
+                <m:t>2</m:t>
+              </m:r>
+            </m:den>
+          </m:f>
+          <m:r>
+            <w:rPr>
+              <w:rFonts w:ascii="Cambria Math" w:hAnsi="Cambria Math"/>
+            </w:rPr>
+            <m:t>-</m:t>
+          </m:r>
+          <m:f>
+            <m:fPr>
+              <m:ctrlPr>
+                <w:rPr>
+                  <w:rFonts w:ascii="Cambria Math" w:hAnsi="Cambria Math"/>
+                  <w:i/>
+                </w:rPr>
+              </m:ctrlPr>
+            </m:fPr>
+            <m:num>
+              <m:r>
+                <w:rPr>
+                  <w:rFonts w:ascii="Cambria Math" w:hAnsi="Cambria Math"/>
+                </w:rPr>
+                <m:t>1</m:t>
+              </m:r>
+            </m:num>
+            <m:den>
+              <m:r>
+                <w:rPr>
+                  <w:rFonts w:ascii="Cambria Math" w:hAnsi="Cambria Math"/>
+                </w:rPr>
+                <m:t>6</m:t>
+              </m:r>
+            </m:den>
+          </m:f>
+          <m:r>
+            <w:rPr>
+              <w:rFonts w:ascii="Cambria Math" w:hAnsi="Cambria Math"/>
+            </w:rPr>
+            <m:t>∙</m:t>
+          </m:r>
+          <m:rad>
+            <m:radPr>
+              <m:degHide m:val="1"/>
+              <m:ctrlPr>
+                <w:rPr>
+                  <w:rFonts w:ascii="Cambria Math" w:hAnsi="Cambria Math"/>
+                  <w:i/>
+                </w:rPr>
+              </m:ctrlPr>
+            </m:radPr>
+            <m:deg/>
+            <m:e>
+              <m:r>
+                <w:rPr>
+                  <w:rFonts w:ascii="Cambria Math" w:hAnsi="Cambria Math"/>
+                </w:rPr>
+                <m:t>3</m:t>
+              </m:r>
+            </m:e>
+          </m:rad>
+          <m:r>
+            <w:rPr>
+              <w:rFonts w:ascii="Cambria Math" w:hAnsi="Cambria Math"/>
+            </w:rPr>
+            <m:t>)∙dt,</m:t>
+          </m:r>
+          <m:sSub>
+            <m:sSubPr>
+              <m:ctrlPr>
+                <w:rPr>
+                  <w:rFonts w:ascii="Cambria Math" w:hAnsi="Cambria Math"/>
+                  <w:i/>
+                </w:rPr>
+              </m:ctrlPr>
+            </m:sSubPr>
+            <m:e>
+              <m:r>
+                <w:rPr>
+                  <w:rFonts w:ascii="Cambria Math" w:hAnsi="Cambria Math"/>
+                </w:rPr>
+                <m:t>q</m:t>
+              </m:r>
+            </m:e>
+            <m:sub>
+              <m:r>
+                <w:rPr>
+                  <w:rFonts w:ascii="Cambria Math" w:hAnsi="Cambria Math"/>
+                </w:rPr>
+                <m:t>n</m:t>
+              </m:r>
+            </m:sub>
+          </m:sSub>
+          <m:r>
+            <w:rPr>
+              <w:rFonts w:ascii="Cambria Math" w:hAnsi="Cambria Math"/>
+            </w:rPr>
+            <m:t>+</m:t>
+          </m:r>
+          <m:f>
+            <m:fPr>
+              <m:ctrlPr>
+                <w:rPr>
+                  <w:rFonts w:ascii="Cambria Math" w:hAnsi="Cambria Math"/>
+                  <w:i/>
+                </w:rPr>
+              </m:ctrlPr>
+            </m:fPr>
+            <m:num>
+              <m:r>
+                <w:rPr>
+                  <w:rFonts w:ascii="Cambria Math" w:hAnsi="Cambria Math"/>
+                </w:rPr>
+                <m:t>1</m:t>
+              </m:r>
+            </m:num>
+            <m:den>
+              <m:r>
+                <w:rPr>
+                  <w:rFonts w:ascii="Cambria Math" w:hAnsi="Cambria Math"/>
+                </w:rPr>
+                <m:t>4</m:t>
+              </m:r>
+            </m:den>
+          </m:f>
+          <m:r>
+            <w:rPr>
+              <w:rFonts w:ascii="Cambria Math" w:hAnsi="Cambria Math"/>
+            </w:rPr>
+            <m:t>∙dt∙</m:t>
+          </m:r>
+          <m:sSub>
+            <m:sSubPr>
+              <m:ctrlPr>
+                <w:rPr>
+                  <w:rFonts w:ascii="Cambria Math" w:hAnsi="Cambria Math"/>
+                  <w:i/>
+                </w:rPr>
+              </m:ctrlPr>
+            </m:sSubPr>
+            <m:e>
+              <m:r>
+                <w:rPr>
+                  <w:rFonts w:ascii="Cambria Math" w:hAnsi="Cambria Math"/>
+                </w:rPr>
+                <m:t>k</m:t>
+              </m:r>
+            </m:e>
+            <m:sub>
+              <m:r>
+                <w:rPr>
+                  <w:rFonts w:ascii="Cambria Math" w:hAnsi="Cambria Math"/>
+                </w:rPr>
+                <m:t>1</m:t>
+              </m:r>
+            </m:sub>
+          </m:sSub>
+          <m:r>
+            <w:rPr>
+              <w:rFonts w:ascii="Cambria Math" w:hAnsi="Cambria Math"/>
+            </w:rPr>
+            <m:t>+(</m:t>
+          </m:r>
+          <m:f>
+            <m:fPr>
+              <m:ctrlPr>
+                <w:rPr>
+                  <w:rFonts w:ascii="Cambria Math" w:hAnsi="Cambria Math"/>
+                  <w:i/>
+                </w:rPr>
+              </m:ctrlPr>
+            </m:fPr>
+            <m:num>
+              <m:r>
+                <w:rPr>
+                  <w:rFonts w:ascii="Cambria Math" w:hAnsi="Cambria Math"/>
+                </w:rPr>
+                <m:t>1</m:t>
+              </m:r>
+            </m:num>
+            <m:den>
+              <m:r>
+                <w:rPr>
+                  <w:rFonts w:ascii="Cambria Math" w:hAnsi="Cambria Math"/>
+                </w:rPr>
+                <m:t>4</m:t>
+              </m:r>
+            </m:den>
+          </m:f>
+          <m:r>
+            <w:rPr>
+              <w:rFonts w:ascii="Cambria Math" w:hAnsi="Cambria Math"/>
+            </w:rPr>
+            <m:t>-</m:t>
+          </m:r>
+          <m:f>
+            <m:fPr>
+              <m:ctrlPr>
+                <w:rPr>
+                  <w:rFonts w:ascii="Cambria Math" w:hAnsi="Cambria Math"/>
+                  <w:i/>
+                </w:rPr>
+              </m:ctrlPr>
+            </m:fPr>
+            <m:num>
+              <m:r>
+                <w:rPr>
+                  <w:rFonts w:ascii="Cambria Math" w:hAnsi="Cambria Math"/>
+                </w:rPr>
+                <m:t>1</m:t>
+              </m:r>
+            </m:num>
+            <m:den>
+              <m:r>
+                <w:rPr>
+                  <w:rFonts w:ascii="Cambria Math" w:hAnsi="Cambria Math"/>
+                </w:rPr>
+                <m:t>6</m:t>
+              </m:r>
+            </m:den>
+          </m:f>
+          <m:r>
+            <w:rPr>
+              <w:rFonts w:ascii="Cambria Math" w:hAnsi="Cambria Math"/>
+            </w:rPr>
+            <m:t>∙</m:t>
+          </m:r>
+          <m:rad>
+            <m:radPr>
+              <m:degHide m:val="1"/>
+              <m:ctrlPr>
+                <w:rPr>
+                  <w:rFonts w:ascii="Cambria Math" w:hAnsi="Cambria Math"/>
+                  <w:i/>
+                </w:rPr>
+              </m:ctrlPr>
+            </m:radPr>
+            <m:deg/>
+            <m:e>
+              <m:r>
+                <w:rPr>
+                  <w:rFonts w:ascii="Cambria Math" w:hAnsi="Cambria Math"/>
+                </w:rPr>
+                <m:t>3</m:t>
+              </m:r>
+            </m:e>
+          </m:rad>
+          <m:r>
+            <w:rPr>
+              <w:rFonts w:ascii="Cambria Math" w:hAnsi="Cambria Math"/>
+            </w:rPr>
+            <m:t>)∙dt∙</m:t>
+          </m:r>
+          <m:sSub>
+            <m:sSubPr>
+              <m:ctrlPr>
+                <w:rPr>
+                  <w:rFonts w:ascii="Cambria Math" w:hAnsi="Cambria Math"/>
+                  <w:i/>
+                </w:rPr>
+              </m:ctrlPr>
+            </m:sSubPr>
+            <m:e>
+              <m:r>
+                <w:rPr>
+                  <w:rFonts w:ascii="Cambria Math" w:hAnsi="Cambria Math"/>
+                </w:rPr>
+                <m:t>k</m:t>
+              </m:r>
+            </m:e>
+            <m:sub>
+              <m:r>
+                <w:rPr>
+                  <w:rFonts w:ascii="Cambria Math" w:hAnsi="Cambria Math"/>
+                </w:rPr>
+                <m:t>2</m:t>
+              </m:r>
+            </m:sub>
+          </m:sSub>
+          <m:r>
+            <w:rPr>
+              <w:rFonts w:ascii="Cambria Math" w:hAnsi="Cambria Math"/>
+            </w:rPr>
+            <m:t>)</m:t>
+          </m:r>
+        </m:oMath>
+      </m:oMathPara>
+    </w:p>
+    <w:p>
+      <w:pPr>
+        <w:jc w:val="both"/>
+      </w:pPr>
+    </w:p>
+    <w:p>
+      <w:pPr>
+        <w:jc w:val="both"/>
+      </w:pPr>
+      <m:oMathPara>
+        <m:oMath>
+          <m:sSub>
+            <m:sSubPr>
+              <m:ctrlPr>
+                <w:rPr>
+                  <w:rFonts w:ascii="Cambria Math" w:hAnsi="Cambria Math"/>
+                  <w:i/>
+                </w:rPr>
+              </m:ctrlPr>
+            </m:sSubPr>
+            <m:e>
+              <m:r>
+                <w:rPr>
+                  <w:rFonts w:ascii="Cambria Math" w:hAnsi="Cambria Math"/>
+                </w:rPr>
+                <m:t>k</m:t>
+              </m:r>
+            </m:e>
+            <m:sub>
+              <m:r>
+                <w:rPr>
+                  <w:rFonts w:ascii="Cambria Math" w:hAnsi="Cambria Math"/>
+                </w:rPr>
+                <m:t>2</m:t>
+              </m:r>
+            </m:sub>
+          </m:sSub>
+          <m:r>
+            <w:rPr>
+              <w:rFonts w:ascii="Cambria Math" w:hAnsi="Cambria Math"/>
+            </w:rPr>
+            <m:t>=f(</m:t>
+          </m:r>
+          <m:sSub>
+            <m:sSubPr>
+              <m:ctrlPr>
+                <w:rPr>
+                  <w:rFonts w:ascii="Cambria Math" w:hAnsi="Cambria Math"/>
+                  <w:i/>
+                </w:rPr>
+              </m:ctrlPr>
+            </m:sSubPr>
+            <m:e>
+              <m:r>
+                <w:rPr>
+                  <w:rFonts w:ascii="Cambria Math" w:hAnsi="Cambria Math"/>
+                </w:rPr>
+                <m:t>t</m:t>
+              </m:r>
+            </m:e>
+            <m:sub>
+              <m:r>
+                <w:rPr>
+                  <w:rFonts w:ascii="Cambria Math" w:hAnsi="Cambria Math"/>
+                </w:rPr>
+                <m:t>n</m:t>
+              </m:r>
+            </m:sub>
+          </m:sSub>
+          <m:r>
+            <w:rPr>
+              <w:rFonts w:ascii="Cambria Math" w:hAnsi="Cambria Math"/>
+            </w:rPr>
+            <m:t>+(</m:t>
+          </m:r>
+          <m:f>
+            <m:fPr>
+              <m:ctrlPr>
+                <w:rPr>
+                  <w:rFonts w:ascii="Cambria Math" w:hAnsi="Cambria Math"/>
+                  <w:i/>
+                </w:rPr>
+              </m:ctrlPr>
+            </m:fPr>
+            <m:num>
+              <m:r>
+                <w:rPr>
+                  <w:rFonts w:ascii="Cambria Math" w:hAnsi="Cambria Math"/>
+                </w:rPr>
+                <m:t>1</m:t>
+              </m:r>
+            </m:num>
+            <m:den>
+              <m:r>
+                <w:rPr>
+                  <w:rFonts w:ascii="Cambria Math" w:hAnsi="Cambria Math"/>
+                </w:rPr>
+                <m:t>2</m:t>
+              </m:r>
+            </m:den>
+          </m:f>
+          <m:r>
+            <w:rPr>
+              <w:rFonts w:ascii="Cambria Math" w:hAnsi="Cambria Math"/>
+            </w:rPr>
+            <m:t>+</m:t>
+          </m:r>
+          <m:f>
+            <m:fPr>
+              <m:ctrlPr>
+                <w:rPr>
+                  <w:rFonts w:ascii="Cambria Math" w:hAnsi="Cambria Math"/>
+                  <w:i/>
+                </w:rPr>
+              </m:ctrlPr>
+            </m:fPr>
+            <m:num>
+              <m:r>
+                <w:rPr>
+                  <w:rFonts w:ascii="Cambria Math" w:hAnsi="Cambria Math"/>
+                </w:rPr>
+                <m:t>1</m:t>
+              </m:r>
+            </m:num>
+            <m:den>
+              <m:r>
+                <w:rPr>
+                  <w:rFonts w:ascii="Cambria Math" w:hAnsi="Cambria Math"/>
+                </w:rPr>
+                <m:t>6</m:t>
+              </m:r>
+            </m:den>
+          </m:f>
+          <m:r>
+            <w:rPr>
+              <w:rFonts w:ascii="Cambria Math" w:hAnsi="Cambria Math"/>
+            </w:rPr>
+            <m:t>∙</m:t>
+          </m:r>
+          <m:rad>
+            <m:radPr>
+              <m:degHide m:val="1"/>
+              <m:ctrlPr>
+                <w:rPr>
+                  <w:rFonts w:ascii="Cambria Math" w:hAnsi="Cambria Math"/>
+                  <w:i/>
+                </w:rPr>
+              </m:ctrlPr>
+            </m:radPr>
+            <m:deg/>
+            <m:e>
+              <m:r>
+                <w:rPr>
+                  <w:rFonts w:ascii="Cambria Math" w:hAnsi="Cambria Math"/>
+                </w:rPr>
+                <m:t>3</m:t>
+              </m:r>
+            </m:e>
+          </m:rad>
+          <m:r>
+            <w:rPr>
+              <w:rFonts w:ascii="Cambria Math" w:hAnsi="Cambria Math"/>
+            </w:rPr>
+            <m:t>)∙dt,</m:t>
+          </m:r>
+          <m:sSub>
+            <m:sSubPr>
+              <m:ctrlPr>
+                <w:rPr>
+                  <w:rFonts w:ascii="Cambria Math" w:hAnsi="Cambria Math"/>
+                  <w:i/>
+                </w:rPr>
+              </m:ctrlPr>
+            </m:sSubPr>
+            <m:e>
+              <m:r>
+                <w:rPr>
+                  <w:rFonts w:ascii="Cambria Math" w:hAnsi="Cambria Math"/>
+                </w:rPr>
+                <m:t>q</m:t>
+              </m:r>
+            </m:e>
+            <m:sub>
+              <m:r>
+                <w:rPr>
+                  <w:rFonts w:ascii="Cambria Math" w:hAnsi="Cambria Math"/>
+                </w:rPr>
+                <m:t>n</m:t>
+              </m:r>
+            </m:sub>
+          </m:sSub>
+          <m:r>
+            <w:rPr>
+              <w:rFonts w:ascii="Cambria Math" w:hAnsi="Cambria Math"/>
+            </w:rPr>
+            <m:t>+(</m:t>
+          </m:r>
+          <m:f>
+            <m:fPr>
+              <m:ctrlPr>
+                <w:rPr>
+                  <w:rFonts w:ascii="Cambria Math" w:hAnsi="Cambria Math"/>
+                  <w:i/>
+                </w:rPr>
+              </m:ctrlPr>
+            </m:fPr>
+            <m:num>
+              <m:r>
+                <w:rPr>
+                  <w:rFonts w:ascii="Cambria Math" w:hAnsi="Cambria Math"/>
+                </w:rPr>
+                <m:t>1</m:t>
+              </m:r>
+            </m:num>
+            <m:den>
+              <m:r>
+                <w:rPr>
+                  <w:rFonts w:ascii="Cambria Math" w:hAnsi="Cambria Math"/>
+                </w:rPr>
+                <m:t>4</m:t>
+              </m:r>
+            </m:den>
+          </m:f>
+          <m:r>
+            <w:rPr>
+              <w:rFonts w:ascii="Cambria Math" w:hAnsi="Cambria Math"/>
+            </w:rPr>
+            <m:t>+</m:t>
+          </m:r>
+          <m:f>
+            <m:fPr>
+              <m:ctrlPr>
+                <w:rPr>
+                  <w:rFonts w:ascii="Cambria Math" w:hAnsi="Cambria Math"/>
+                  <w:i/>
+                </w:rPr>
+              </m:ctrlPr>
+            </m:fPr>
+            <m:num>
+              <m:r>
+                <w:rPr>
+                  <w:rFonts w:ascii="Cambria Math" w:hAnsi="Cambria Math"/>
+                </w:rPr>
+                <m:t>1</m:t>
+              </m:r>
+            </m:num>
+            <m:den>
+              <m:r>
+                <w:rPr>
+                  <w:rFonts w:ascii="Cambria Math" w:hAnsi="Cambria Math"/>
+                </w:rPr>
+                <m:t>6</m:t>
+              </m:r>
+            </m:den>
+          </m:f>
+          <m:r>
+            <w:rPr>
+              <w:rFonts w:ascii="Cambria Math" w:hAnsi="Cambria Math"/>
+            </w:rPr>
+            <m:t>∙</m:t>
+          </m:r>
+          <m:rad>
+            <m:radPr>
+              <m:degHide m:val="1"/>
+              <m:ctrlPr>
+                <w:rPr>
+                  <w:rFonts w:ascii="Cambria Math" w:hAnsi="Cambria Math"/>
+                  <w:i/>
+                </w:rPr>
+              </m:ctrlPr>
+            </m:radPr>
+            <m:deg/>
+            <m:e>
+              <m:r>
+                <w:rPr>
+                  <w:rFonts w:ascii="Cambria Math" w:hAnsi="Cambria Math"/>
+                </w:rPr>
+                <m:t>3</m:t>
+              </m:r>
+            </m:e>
+          </m:rad>
+          <m:r>
+            <w:rPr>
+              <w:rFonts w:ascii="Cambria Math" w:hAnsi="Cambria Math"/>
+            </w:rPr>
+            <m:t>)∙dt∙</m:t>
+          </m:r>
+          <m:sSub>
+            <m:sSubPr>
+              <m:ctrlPr>
+                <w:rPr>
+                  <w:rFonts w:ascii="Cambria Math" w:hAnsi="Cambria Math"/>
+                  <w:i/>
+                </w:rPr>
+              </m:ctrlPr>
+            </m:sSubPr>
+            <m:e>
+              <m:r>
+                <w:rPr>
+                  <w:rFonts w:ascii="Cambria Math" w:hAnsi="Cambria Math"/>
+                </w:rPr>
+                <m:t>k</m:t>
+              </m:r>
+            </m:e>
+            <m:sub>
+              <m:r>
+                <w:rPr>
+                  <w:rFonts w:ascii="Cambria Math" w:hAnsi="Cambria Math"/>
+                </w:rPr>
+                <m:t>1</m:t>
+              </m:r>
+            </m:sub>
+          </m:sSub>
+          <m:r>
+            <w:rPr>
+              <w:rFonts w:ascii="Cambria Math" w:hAnsi="Cambria Math"/>
+            </w:rPr>
+            <m:t>+</m:t>
+          </m:r>
+          <m:f>
+            <m:fPr>
+              <m:ctrlPr>
+                <w:rPr>
+                  <w:rFonts w:ascii="Cambria Math" w:hAnsi="Cambria Math"/>
+                  <w:i/>
+                </w:rPr>
+              </m:ctrlPr>
+            </m:fPr>
+            <m:num>
+              <m:r>
+                <w:rPr>
+                  <w:rFonts w:ascii="Cambria Math" w:hAnsi="Cambria Math"/>
+                </w:rPr>
+                <m:t>1</m:t>
+              </m:r>
+            </m:num>
+            <m:den>
+              <m:r>
+                <w:rPr>
+                  <w:rFonts w:ascii="Cambria Math" w:hAnsi="Cambria Math"/>
+                </w:rPr>
+                <m:t>4</m:t>
+              </m:r>
+            </m:den>
+          </m:f>
+          <m:r>
+            <w:rPr>
+              <w:rFonts w:ascii="Cambria Math" w:hAnsi="Cambria Math"/>
+            </w:rPr>
+            <m:t>∙dt∙</m:t>
+          </m:r>
+          <m:sSub>
+            <m:sSubPr>
+              <m:ctrlPr>
+                <w:rPr>
+                  <w:rFonts w:ascii="Cambria Math" w:hAnsi="Cambria Math"/>
+                  <w:i/>
+                </w:rPr>
+              </m:ctrlPr>
+            </m:sSubPr>
+            <m:e>
+              <m:r>
+                <w:rPr>
+                  <w:rFonts w:ascii="Cambria Math" w:hAnsi="Cambria Math"/>
+                </w:rPr>
+                <m:t>k</m:t>
+              </m:r>
+            </m:e>
+            <m:sub>
+              <m:r>
+                <w:rPr>
+                  <w:rFonts w:ascii="Cambria Math" w:hAnsi="Cambria Math"/>
+                </w:rPr>
+                <m:t>2</m:t>
+              </m:r>
+            </m:sub>
+          </m:sSub>
+          <m:r>
+            <w:rPr>
+              <w:rFonts w:ascii="Cambria Math" w:hAnsi="Cambria Math"/>
+            </w:rPr>
+            <m:t>)</m:t>
+          </m:r>
+        </m:oMath>
+      </m:oMathPara>
+    </w:p>
+    <w:p>
+      <w:pPr>
+        <w:jc w:val="both"/>
+      </w:pPr>
+      <w:r>
+        <w:rPr>
+          <w:position w:val="-28"/>
+        </w:rPr>
+        <w:object w:dxaOrig="1840" w:dyaOrig="540">
+          <v:shape id="_x0000_i1073" type="#_x0000_t75" style="width:92.3pt;height:26.95pt" o:ole="">
+            <v:imagedata r:id="rId61" o:title=""/>
+          </v:shape>
+          <o:OLEObject Type="Embed" ProgID="Equation.DSMT4" ShapeID="_x0000_i1073" DrawAspect="Content" ObjectID="_1610801967" r:id="rId102"/>
+        </w:object>
+      </w:r>
+    </w:p>
+    <w:p>
+      <w:pPr>
+        <w:jc w:val="both"/>
+      </w:pPr>
+      <w:r>
+        <w:t xml:space="preserve">Find the weak form of above equation and </w:t>
+      </w:r>
+      <w:proofErr w:type="gramStart"/>
+      <w:r>
+        <w:t xml:space="preserve">use </w:t>
+      </w:r>
+      <w:proofErr w:type="gramEnd"/>
+      <m:oMath>
+        <m:sSub>
+          <m:sSubPr>
+            <m:ctrlPr>
+              <w:rPr>
+                <w:rFonts w:ascii="Cambria Math" w:hAnsi="Cambria Math"/>
+                <w:i/>
+              </w:rPr>
+            </m:ctrlPr>
+          </m:sSubPr>
+          <m:e>
+            <m:r>
+              <w:rPr>
+                <w:rFonts w:ascii="Cambria Math" w:hAnsi="Cambria Math"/>
+              </w:rPr>
+              <m:t>k</m:t>
+            </m:r>
+          </m:e>
+          <m:sub>
+            <m:r>
+              <w:rPr>
+                <w:rFonts w:ascii="Cambria Math" w:hAnsi="Cambria Math"/>
+              </w:rPr>
+              <m:t>1</m:t>
+            </m:r>
+          </m:sub>
+        </m:sSub>
+        <m:r>
+          <w:rPr>
+            <w:rFonts w:ascii="Cambria Math" w:hAnsi="Cambria Math"/>
+          </w:rPr>
+          <m:t>=</m:t>
+        </m:r>
+        <m:nary>
+          <m:naryPr>
+            <m:chr m:val="∑"/>
+            <m:limLoc m:val="subSup"/>
+            <m:ctrlPr>
+              <w:rPr>
+                <w:rFonts w:ascii="Cambria Math" w:hAnsi="Cambria Math"/>
+                <w:i/>
+              </w:rPr>
+            </m:ctrlPr>
+          </m:naryPr>
+          <m:sub>
+            <m:r>
+              <w:rPr>
+                <w:rFonts w:ascii="Cambria Math" w:hAnsi="Cambria Math"/>
+              </w:rPr>
+              <m:t>i=1</m:t>
+            </m:r>
+          </m:sub>
+          <m:sup>
+            <m:r>
+              <w:rPr>
+                <w:rFonts w:ascii="Cambria Math" w:hAnsi="Cambria Math"/>
+              </w:rPr>
+              <m:t>N</m:t>
+            </m:r>
+          </m:sup>
+          <m:e>
+            <m:sSub>
+              <m:sSubPr>
+                <m:ctrlPr>
+                  <w:rPr>
+                    <w:rFonts w:ascii="Cambria Math" w:hAnsi="Cambria Math"/>
+                    <w:i/>
+                  </w:rPr>
+                </m:ctrlPr>
+              </m:sSubPr>
+              <m:e>
+                <m:r>
+                  <w:rPr>
+                    <w:rFonts w:ascii="Cambria Math" w:hAnsi="Cambria Math"/>
+                  </w:rPr>
+                  <m:t>K</m:t>
+                </m:r>
+              </m:e>
+              <m:sub>
+                <m:r>
+                  <w:rPr>
+                    <w:rFonts w:ascii="Cambria Math" w:hAnsi="Cambria Math"/>
+                  </w:rPr>
+                  <m:t>1i</m:t>
+                </m:r>
+              </m:sub>
+            </m:sSub>
+            <m:sSub>
+              <m:sSubPr>
+                <m:ctrlPr>
+                  <w:rPr>
+                    <w:rFonts w:ascii="Cambria Math" w:hAnsi="Cambria Math"/>
+                    <w:i/>
+                  </w:rPr>
+                </m:ctrlPr>
+              </m:sSubPr>
+              <m:e>
+                <m:r>
+                  <w:rPr>
+                    <w:rFonts w:ascii="Cambria Math" w:hAnsi="Cambria Math"/>
+                  </w:rPr>
+                  <m:t>f</m:t>
+                </m:r>
+              </m:e>
+              <m:sub>
+                <m:r>
+                  <w:rPr>
+                    <w:rFonts w:ascii="Cambria Math" w:hAnsi="Cambria Math"/>
+                  </w:rPr>
+                  <m:t>n</m:t>
+                </m:r>
+              </m:sub>
+            </m:sSub>
+          </m:e>
+        </m:nary>
+      </m:oMath>
+      <w:r>
+        <w:t xml:space="preserve">,  </w:t>
+      </w:r>
+      <m:oMath>
+        <m:sSub>
+          <m:sSubPr>
+            <m:ctrlPr>
+              <w:rPr>
+                <w:rFonts w:ascii="Cambria Math" w:hAnsi="Cambria Math"/>
+                <w:i/>
+              </w:rPr>
+            </m:ctrlPr>
+          </m:sSubPr>
+          <m:e>
+            <m:r>
+              <w:rPr>
+                <w:rFonts w:ascii="Cambria Math" w:hAnsi="Cambria Math"/>
+              </w:rPr>
+              <m:t>k</m:t>
+            </m:r>
+          </m:e>
+          <m:sub>
+            <m:r>
+              <w:rPr>
+                <w:rFonts w:ascii="Cambria Math" w:hAnsi="Cambria Math"/>
+              </w:rPr>
+              <m:t>2</m:t>
+            </m:r>
+          </m:sub>
+        </m:sSub>
+        <m:r>
+          <w:rPr>
+            <w:rFonts w:ascii="Cambria Math" w:hAnsi="Cambria Math"/>
+          </w:rPr>
+          <m:t>=</m:t>
+        </m:r>
+        <m:nary>
+          <m:naryPr>
+            <m:chr m:val="∑"/>
+            <m:limLoc m:val="subSup"/>
+            <m:ctrlPr>
+              <w:rPr>
+                <w:rFonts w:ascii="Cambria Math" w:hAnsi="Cambria Math"/>
+                <w:i/>
+              </w:rPr>
+            </m:ctrlPr>
+          </m:naryPr>
+          <m:sub>
+            <m:r>
+              <w:rPr>
+                <w:rFonts w:ascii="Cambria Math" w:hAnsi="Cambria Math"/>
+              </w:rPr>
+              <m:t>i=1</m:t>
+            </m:r>
+          </m:sub>
+          <m:sup>
+            <m:r>
+              <w:rPr>
+                <w:rFonts w:ascii="Cambria Math" w:hAnsi="Cambria Math"/>
+              </w:rPr>
+              <m:t>N</m:t>
+            </m:r>
+          </m:sup>
+          <m:e>
+            <m:sSub>
+              <m:sSubPr>
+                <m:ctrlPr>
+                  <w:rPr>
+                    <w:rFonts w:ascii="Cambria Math" w:hAnsi="Cambria Math"/>
+                    <w:i/>
+                  </w:rPr>
+                </m:ctrlPr>
+              </m:sSubPr>
+              <m:e>
+                <m:r>
+                  <w:rPr>
+                    <w:rFonts w:ascii="Cambria Math" w:hAnsi="Cambria Math"/>
+                  </w:rPr>
+                  <m:t>K</m:t>
+                </m:r>
+              </m:e>
+              <m:sub>
+                <m:r>
+                  <w:rPr>
+                    <w:rFonts w:ascii="Cambria Math" w:hAnsi="Cambria Math"/>
+                  </w:rPr>
+                  <m:t>2</m:t>
+                </m:r>
+                <m:r>
+                  <w:rPr>
+                    <w:rFonts w:ascii="Cambria Math" w:hAnsi="Cambria Math"/>
+                  </w:rPr>
+                  <m:t>i</m:t>
+                </m:r>
+              </m:sub>
+            </m:sSub>
+            <m:sSub>
+              <m:sSubPr>
+                <m:ctrlPr>
+                  <w:rPr>
+                    <w:rFonts w:ascii="Cambria Math" w:hAnsi="Cambria Math"/>
+                    <w:i/>
+                  </w:rPr>
+                </m:ctrlPr>
+              </m:sSubPr>
+              <m:e>
+                <m:r>
+                  <w:rPr>
+                    <w:rFonts w:ascii="Cambria Math" w:hAnsi="Cambria Math"/>
+                  </w:rPr>
+                  <m:t>f</m:t>
+                </m:r>
+              </m:e>
+              <m:sub>
+                <m:r>
+                  <w:rPr>
+                    <w:rFonts w:ascii="Cambria Math" w:hAnsi="Cambria Math"/>
+                  </w:rPr>
+                  <m:t>n</m:t>
+                </m:r>
+              </m:sub>
+            </m:sSub>
+          </m:e>
+        </m:nary>
+      </m:oMath>
+      <w:r>
+        <w:t xml:space="preserve">,  </w:t>
+      </w:r>
+      <m:oMath>
+        <m:r>
+          <w:rPr>
+            <w:rFonts w:ascii="Cambria Math" w:hAnsi="Cambria Math"/>
+          </w:rPr>
+          <m:t xml:space="preserve">and </m:t>
+        </m:r>
+        <m:r>
+          <m:rPr>
+            <m:sty m:val="p"/>
+          </m:rPr>
+          <w:rPr>
+            <w:rFonts w:ascii="Cambria Math" w:hAnsi="Cambria Math"/>
+            <w:position w:val="-28"/>
+          </w:rPr>
+          <w:object w:dxaOrig="2260" w:dyaOrig="540">
+            <v:shape id="_x0000_i1074" type="#_x0000_t75" style="width:113.1pt;height:26.95pt" o:ole="">
+              <v:imagedata r:id="rId46" o:title=""/>
+            </v:shape>
+            <o:OLEObject Type="Embed" ProgID="Equation.DSMT4" ShapeID="_x0000_i1074" DrawAspect="Content" ObjectID="_1610801968" r:id="rId103"/>
+          </w:object>
+        </m:r>
+        <m:r>
+          <m:rPr>
+            <m:sty m:val="p"/>
+          </m:rPr>
+          <w:rPr>
+            <w:rFonts w:ascii="Cambria Math" w:hAnsi="Cambria Math"/>
+          </w:rPr>
+          <m:t>, we can find:</m:t>
+        </m:r>
+      </m:oMath>
+    </w:p>
+    <w:p>
+      <w:pPr>
+        <w:jc w:val="both"/>
+      </w:pPr>
+      <m:oMathPara>
+        <m:oMath>
+          <m:d>
+            <m:dPr>
+              <m:begChr m:val="["/>
+              <m:endChr m:val="]"/>
+              <m:ctrlPr>
+                <w:rPr>
+                  <w:rFonts w:ascii="Cambria Math" w:hAnsi="Cambria Math"/>
+                  <w:i/>
+                </w:rPr>
+              </m:ctrlPr>
+            </m:dPr>
+            <m:e>
+              <m:r>
+                <w:rPr>
+                  <w:rFonts w:ascii="Cambria Math" w:hAnsi="Cambria Math"/>
+                </w:rPr>
+                <m:t>A+</m:t>
+              </m:r>
+              <m:f>
+                <m:fPr>
+                  <m:ctrlPr>
+                    <w:rPr>
+                      <w:rFonts w:ascii="Cambria Math" w:hAnsi="Cambria Math"/>
+                      <w:i/>
+                    </w:rPr>
+                  </m:ctrlPr>
+                </m:fPr>
+                <m:num>
+                  <m:r>
+                    <w:rPr>
+                      <w:rFonts w:ascii="Cambria Math" w:hAnsi="Cambria Math"/>
+                    </w:rPr>
+                    <m:t>dt</m:t>
+                  </m:r>
+                </m:num>
+                <m:den>
+                  <m:r>
+                    <w:rPr>
+                      <w:rFonts w:ascii="Cambria Math" w:hAnsi="Cambria Math"/>
+                    </w:rPr>
+                    <m:t>4</m:t>
+                  </m:r>
+                </m:den>
+              </m:f>
+              <m:r>
+                <w:rPr>
+                  <w:rFonts w:ascii="Cambria Math" w:hAnsi="Cambria Math"/>
+                </w:rPr>
+                <m:t>∙</m:t>
+              </m:r>
+              <m:d>
+                <m:dPr>
+                  <m:ctrlPr>
+                    <w:rPr>
+                      <w:rFonts w:ascii="Cambria Math" w:hAnsi="Cambria Math"/>
+                      <w:i/>
+                    </w:rPr>
+                  </m:ctrlPr>
+                </m:dPr>
+                <m:e>
+                  <m:r>
+                    <w:rPr>
+                      <w:rFonts w:ascii="Cambria Math" w:hAnsi="Cambria Math"/>
+                    </w:rPr>
+                    <m:t>B+C</m:t>
+                  </m:r>
+                </m:e>
+              </m:d>
+            </m:e>
+          </m:d>
+          <m:r>
+            <w:rPr>
+              <w:rFonts w:ascii="Cambria Math" w:hAnsi="Cambria Math"/>
+            </w:rPr>
+            <m:t>∙</m:t>
+          </m:r>
+          <m:sSub>
+            <m:sSubPr>
+              <m:ctrlPr>
+                <w:rPr>
+                  <w:rFonts w:ascii="Cambria Math" w:hAnsi="Cambria Math"/>
+                  <w:i/>
+                </w:rPr>
+              </m:ctrlPr>
+            </m:sSubPr>
+            <m:e>
+              <m:r>
+                <w:rPr>
+                  <w:rFonts w:ascii="Cambria Math" w:hAnsi="Cambria Math"/>
+                </w:rPr>
+                <m:t>K</m:t>
+              </m:r>
+            </m:e>
+            <m:sub>
+              <m:r>
+                <w:rPr>
+                  <w:rFonts w:ascii="Cambria Math" w:hAnsi="Cambria Math"/>
+                </w:rPr>
+                <m:t>1</m:t>
+              </m:r>
+            </m:sub>
+          </m:sSub>
+          <m:r>
+            <w:rPr>
+              <w:rFonts w:ascii="Cambria Math" w:hAnsi="Cambria Math"/>
+            </w:rPr>
+            <m:t>+</m:t>
+          </m:r>
+          <m:d>
+            <m:dPr>
+              <m:ctrlPr>
+                <w:rPr>
+                  <w:rFonts w:ascii="Cambria Math" w:hAnsi="Cambria Math"/>
+                  <w:i/>
+                </w:rPr>
+              </m:ctrlPr>
+            </m:dPr>
+            <m:e>
+              <m:f>
+                <m:fPr>
+                  <m:ctrlPr>
+                    <w:rPr>
+                      <w:rFonts w:ascii="Cambria Math" w:hAnsi="Cambria Math"/>
+                      <w:i/>
+                    </w:rPr>
+                  </m:ctrlPr>
+                </m:fPr>
+                <m:num>
+                  <m:r>
+                    <w:rPr>
+                      <w:rFonts w:ascii="Cambria Math" w:hAnsi="Cambria Math"/>
+                    </w:rPr>
+                    <m:t>1</m:t>
+                  </m:r>
+                </m:num>
+                <m:den>
+                  <m:r>
+                    <w:rPr>
+                      <w:rFonts w:ascii="Cambria Math" w:hAnsi="Cambria Math"/>
+                    </w:rPr>
+                    <m:t>4</m:t>
+                  </m:r>
+                </m:den>
+              </m:f>
+              <m:r>
+                <w:rPr>
+                  <w:rFonts w:ascii="Cambria Math" w:hAnsi="Cambria Math"/>
+                </w:rPr>
+                <m:t>-</m:t>
+              </m:r>
+              <m:f>
+                <m:fPr>
+                  <m:ctrlPr>
+                    <w:rPr>
+                      <w:rFonts w:ascii="Cambria Math" w:hAnsi="Cambria Math"/>
+                      <w:i/>
+                    </w:rPr>
+                  </m:ctrlPr>
+                </m:fPr>
+                <m:num>
+                  <m:rad>
+                    <m:radPr>
+                      <m:degHide m:val="1"/>
+                      <m:ctrlPr>
+                        <w:rPr>
+                          <w:rFonts w:ascii="Cambria Math" w:hAnsi="Cambria Math"/>
+                          <w:i/>
+                        </w:rPr>
+                      </m:ctrlPr>
+                    </m:radPr>
+                    <m:deg/>
+                    <m:e>
+                      <m:r>
+                        <w:rPr>
+                          <w:rFonts w:ascii="Cambria Math" w:hAnsi="Cambria Math"/>
+                        </w:rPr>
+                        <m:t>3</m:t>
+                      </m:r>
+                    </m:e>
+                  </m:rad>
+                </m:num>
+                <m:den>
+                  <m:r>
+                    <w:rPr>
+                      <w:rFonts w:ascii="Cambria Math" w:hAnsi="Cambria Math"/>
+                    </w:rPr>
+                    <m:t>6</m:t>
+                  </m:r>
+                </m:den>
+              </m:f>
+            </m:e>
+          </m:d>
+          <m:r>
+            <w:rPr>
+              <w:rFonts w:ascii="Cambria Math" w:hAnsi="Cambria Math"/>
+            </w:rPr>
+            <m:t>∙</m:t>
+          </m:r>
+          <m:r>
+            <w:rPr>
+              <w:rFonts w:ascii="Cambria Math" w:hAnsi="Cambria Math"/>
+            </w:rPr>
+            <m:t>dt</m:t>
+          </m:r>
+          <m:r>
+            <w:rPr>
+              <w:rFonts w:ascii="Cambria Math" w:hAnsi="Cambria Math"/>
+            </w:rPr>
+            <m:t>∙</m:t>
+          </m:r>
+          <m:sSub>
+            <m:sSubPr>
+              <m:ctrlPr>
+                <w:rPr>
+                  <w:rFonts w:ascii="Cambria Math" w:hAnsi="Cambria Math"/>
+                  <w:i/>
+                </w:rPr>
+              </m:ctrlPr>
+            </m:sSubPr>
+            <m:e>
+              <m:r>
+                <w:rPr>
+                  <w:rFonts w:ascii="Cambria Math" w:hAnsi="Cambria Math"/>
+                </w:rPr>
+                <m:t>K</m:t>
+              </m:r>
+            </m:e>
+            <m:sub>
+              <m:r>
+                <w:rPr>
+                  <w:rFonts w:ascii="Cambria Math" w:hAnsi="Cambria Math"/>
+                </w:rPr>
+                <m:t>2</m:t>
+              </m:r>
+            </m:sub>
+          </m:sSub>
+          <m:r>
+            <w:rPr>
+              <w:rFonts w:ascii="Cambria Math" w:hAnsi="Cambria Math"/>
+            </w:rPr>
+            <m:t>=-(B+C)</m:t>
+          </m:r>
+          <m:sSub>
+            <m:sSubPr>
+              <m:ctrlPr>
+                <w:rPr>
+                  <w:rFonts w:ascii="Cambria Math" w:hAnsi="Cambria Math"/>
+                  <w:i/>
+                </w:rPr>
+              </m:ctrlPr>
+            </m:sSubPr>
+            <m:e>
+              <m:r>
+                <w:rPr>
+                  <w:rFonts w:ascii="Cambria Math" w:hAnsi="Cambria Math"/>
+                </w:rPr>
+                <m:t>q</m:t>
+              </m:r>
+            </m:e>
+            <m:sub>
+              <m:r>
+                <w:rPr>
+                  <w:rFonts w:ascii="Cambria Math" w:hAnsi="Cambria Math"/>
+                </w:rPr>
+                <m:t>m</m:t>
+              </m:r>
+            </m:sub>
+          </m:sSub>
+        </m:oMath>
+      </m:oMathPara>
+    </w:p>
+    <w:p>
+      <w:pPr>
+        <w:jc w:val="both"/>
+      </w:pPr>
+      <m:oMathPara>
+        <m:oMath>
+          <m:d>
+            <m:dPr>
+              <m:ctrlPr>
+                <w:rPr>
+                  <w:rFonts w:ascii="Cambria Math" w:hAnsi="Cambria Math"/>
+                  <w:i/>
+                </w:rPr>
+              </m:ctrlPr>
+            </m:dPr>
+            <m:e>
+              <m:f>
+                <m:fPr>
+                  <m:ctrlPr>
+                    <w:rPr>
+                      <w:rFonts w:ascii="Cambria Math" w:hAnsi="Cambria Math"/>
+                      <w:i/>
+                    </w:rPr>
+                  </m:ctrlPr>
+                </m:fPr>
+                <m:num>
+                  <m:r>
+                    <w:rPr>
+                      <w:rFonts w:ascii="Cambria Math" w:hAnsi="Cambria Math"/>
+                    </w:rPr>
+                    <m:t>1</m:t>
+                  </m:r>
+                </m:num>
+                <m:den>
+                  <m:r>
+                    <w:rPr>
+                      <w:rFonts w:ascii="Cambria Math" w:hAnsi="Cambria Math"/>
+                    </w:rPr>
+                    <m:t>4</m:t>
+                  </m:r>
+                </m:den>
+              </m:f>
+              <m:r>
+                <w:rPr>
+                  <w:rFonts w:ascii="Cambria Math" w:hAnsi="Cambria Math"/>
+                </w:rPr>
+                <m:t>+</m:t>
+              </m:r>
+              <m:f>
+                <m:fPr>
+                  <m:ctrlPr>
+                    <w:rPr>
+                      <w:rFonts w:ascii="Cambria Math" w:hAnsi="Cambria Math"/>
+                      <w:i/>
+                    </w:rPr>
+                  </m:ctrlPr>
+                </m:fPr>
+                <m:num>
+                  <m:rad>
+                    <m:radPr>
+                      <m:degHide m:val="1"/>
+                      <m:ctrlPr>
+                        <w:rPr>
+                          <w:rFonts w:ascii="Cambria Math" w:hAnsi="Cambria Math"/>
+                          <w:i/>
+                        </w:rPr>
+                      </m:ctrlPr>
+                    </m:radPr>
+                    <m:deg/>
+                    <m:e>
+                      <m:r>
+                        <w:rPr>
+                          <w:rFonts w:ascii="Cambria Math" w:hAnsi="Cambria Math"/>
+                        </w:rPr>
+                        <m:t>3</m:t>
+                      </m:r>
+                    </m:e>
+                  </m:rad>
+                </m:num>
+                <m:den>
+                  <m:r>
+                    <w:rPr>
+                      <w:rFonts w:ascii="Cambria Math" w:hAnsi="Cambria Math"/>
+                    </w:rPr>
+                    <m:t>6</m:t>
+                  </m:r>
+                </m:den>
+              </m:f>
+            </m:e>
+          </m:d>
+          <m:r>
+            <w:rPr>
+              <w:rFonts w:ascii="Cambria Math" w:hAnsi="Cambria Math"/>
+            </w:rPr>
+            <m:t>∙dt∙</m:t>
+          </m:r>
+          <m:r>
+            <w:rPr>
+              <w:rFonts w:ascii="Cambria Math" w:hAnsi="Cambria Math"/>
+            </w:rPr>
+            <m:t>(B+C)</m:t>
+          </m:r>
+          <m:r>
+            <w:rPr>
+              <w:rFonts w:ascii="Cambria Math" w:hAnsi="Cambria Math"/>
+            </w:rPr>
+            <m:t>∙</m:t>
+          </m:r>
+          <m:sSub>
+            <m:sSubPr>
+              <m:ctrlPr>
+                <w:rPr>
+                  <w:rFonts w:ascii="Cambria Math" w:hAnsi="Cambria Math"/>
+                  <w:i/>
+                </w:rPr>
+              </m:ctrlPr>
+            </m:sSubPr>
+            <m:e>
+              <m:r>
+                <w:rPr>
+                  <w:rFonts w:ascii="Cambria Math" w:hAnsi="Cambria Math"/>
+                </w:rPr>
+                <m:t>K</m:t>
+              </m:r>
+            </m:e>
+            <m:sub>
+              <m:r>
+                <w:rPr>
+                  <w:rFonts w:ascii="Cambria Math" w:hAnsi="Cambria Math"/>
+                </w:rPr>
+                <m:t>1</m:t>
+              </m:r>
+            </m:sub>
+          </m:sSub>
+          <m:r>
+            <w:rPr>
+              <w:rFonts w:ascii="Cambria Math" w:hAnsi="Cambria Math"/>
+            </w:rPr>
+            <m:t>+</m:t>
+          </m:r>
+          <m:d>
+            <m:dPr>
+              <m:begChr m:val="["/>
+              <m:endChr m:val="]"/>
+              <m:ctrlPr>
+                <w:rPr>
+                  <w:rFonts w:ascii="Cambria Math" w:hAnsi="Cambria Math"/>
+                  <w:i/>
+                </w:rPr>
+              </m:ctrlPr>
+            </m:dPr>
+            <m:e>
+              <m:r>
+                <w:rPr>
+                  <w:rFonts w:ascii="Cambria Math" w:hAnsi="Cambria Math"/>
+                </w:rPr>
+                <m:t>A+</m:t>
+              </m:r>
+              <m:f>
+                <m:fPr>
+                  <m:ctrlPr>
+                    <w:rPr>
+                      <w:rFonts w:ascii="Cambria Math" w:hAnsi="Cambria Math"/>
+                      <w:i/>
+                    </w:rPr>
+                  </m:ctrlPr>
+                </m:fPr>
+                <m:num>
+                  <m:r>
+                    <w:rPr>
+                      <w:rFonts w:ascii="Cambria Math" w:hAnsi="Cambria Math"/>
+                    </w:rPr>
+                    <m:t>dt</m:t>
+                  </m:r>
+                </m:num>
+                <m:den>
+                  <m:r>
+                    <w:rPr>
+                      <w:rFonts w:ascii="Cambria Math" w:hAnsi="Cambria Math"/>
+                    </w:rPr>
+                    <m:t>4</m:t>
+                  </m:r>
+                </m:den>
+              </m:f>
+              <m:r>
+                <w:rPr>
+                  <w:rFonts w:ascii="Cambria Math" w:hAnsi="Cambria Math"/>
+                </w:rPr>
+                <m:t>∙</m:t>
+              </m:r>
+              <m:d>
+                <m:dPr>
+                  <m:ctrlPr>
+                    <w:rPr>
+                      <w:rFonts w:ascii="Cambria Math" w:hAnsi="Cambria Math"/>
+                      <w:i/>
+                    </w:rPr>
+                  </m:ctrlPr>
+                </m:dPr>
+                <m:e>
+                  <m:r>
+                    <w:rPr>
+                      <w:rFonts w:ascii="Cambria Math" w:hAnsi="Cambria Math"/>
+                    </w:rPr>
+                    <m:t>B+C</m:t>
+                  </m:r>
+                </m:e>
+              </m:d>
+            </m:e>
+          </m:d>
+          <m:r>
+            <w:rPr>
+              <w:rFonts w:ascii="Cambria Math" w:hAnsi="Cambria Math"/>
+            </w:rPr>
+            <m:t>∙</m:t>
+          </m:r>
+          <m:sSub>
+            <m:sSubPr>
+              <m:ctrlPr>
+                <w:rPr>
+                  <w:rFonts w:ascii="Cambria Math" w:hAnsi="Cambria Math"/>
+                  <w:i/>
+                </w:rPr>
+              </m:ctrlPr>
+            </m:sSubPr>
+            <m:e>
+              <m:r>
+                <w:rPr>
+                  <w:rFonts w:ascii="Cambria Math" w:hAnsi="Cambria Math"/>
+                </w:rPr>
+                <m:t>K</m:t>
+              </m:r>
+            </m:e>
+            <m:sub>
+              <m:r>
+                <w:rPr>
+                  <w:rFonts w:ascii="Cambria Math" w:hAnsi="Cambria Math"/>
+                </w:rPr>
+                <m:t>2</m:t>
+              </m:r>
+            </m:sub>
+          </m:sSub>
+          <m:r>
+            <w:rPr>
+              <w:rFonts w:ascii="Cambria Math" w:hAnsi="Cambria Math"/>
+            </w:rPr>
+            <m:t>=-(B+C)</m:t>
+          </m:r>
+          <m:sSub>
+            <m:sSubPr>
+              <m:ctrlPr>
+                <w:rPr>
+                  <w:rFonts w:ascii="Cambria Math" w:hAnsi="Cambria Math"/>
+                  <w:i/>
+                </w:rPr>
+              </m:ctrlPr>
+            </m:sSubPr>
+            <m:e>
+              <m:r>
+                <w:rPr>
+                  <w:rFonts w:ascii="Cambria Math" w:hAnsi="Cambria Math"/>
+                </w:rPr>
+                <m:t>q</m:t>
+              </m:r>
+            </m:e>
+            <m:sub>
+              <m:r>
+                <w:rPr>
+                  <w:rFonts w:ascii="Cambria Math" w:hAnsi="Cambria Math"/>
+                </w:rPr>
+                <m:t>m</m:t>
+              </m:r>
+            </m:sub>
+          </m:sSub>
+        </m:oMath>
+      </m:oMathPara>
+    </w:p>
+    <w:p>
+      <w:pPr>
+        <w:jc w:val="both"/>
+      </w:pPr>
+      <w:r>
+        <w:t xml:space="preserve">This linear system is solved </w:t>
+      </w:r>
+      <w:r>
+        <w:t xml:space="preserve">directly using </w:t>
+      </w:r>
+      <w:r>
+        <w:rPr>
+          <w:color w:val="000000"/>
+          <w:shd w:val="clear" w:color="auto" w:fill="FFFFFF"/>
+        </w:rPr>
+        <w:t xml:space="preserve">sparse direct solver UMFPACK, which is part of the </w:t>
+      </w:r>
+      <w:proofErr w:type="spellStart"/>
+      <w:r>
+        <w:rPr>
+          <w:color w:val="000000"/>
+          <w:shd w:val="clear" w:color="auto" w:fill="FFFFFF"/>
+        </w:rPr>
+        <w:t>SuiteSparse</w:t>
+      </w:r>
+      <w:proofErr w:type="spellEnd"/>
+      <w:r>
+        <w:rPr>
+          <w:color w:val="000000"/>
+          <w:shd w:val="clear" w:color="auto" w:fill="FFFFFF"/>
+        </w:rPr>
+        <w:t xml:space="preserve"> library. </w:t>
+      </w:r>
+      <w:r>
+        <w:rPr>
+          <w:color w:val="000000"/>
+          <w:shd w:val="clear" w:color="auto" w:fill="FFFFFF"/>
+        </w:rPr>
+        <w:t>Internally,</w:t>
+      </w:r>
+      <w:r>
+        <w:rPr>
+          <w:i/>
+          <w:color w:val="000000"/>
+          <w:shd w:val="clear" w:color="auto" w:fill="FFFFFF"/>
+        </w:rPr>
+        <w:t xml:space="preserve"> </w:t>
+      </w:r>
+      <w:r>
+        <w:rPr>
+          <w:color w:val="000000"/>
+          <w:shd w:val="clear" w:color="auto" w:fill="FFFFFF"/>
+        </w:rPr>
+        <w:t xml:space="preserve">UMFPACK </w:t>
+      </w:r>
+      <w:r>
+        <w:rPr>
+          <w:color w:val="000000"/>
+          <w:shd w:val="clear" w:color="auto" w:fill="FFFFFF"/>
+        </w:rPr>
+        <w:t>uses</w:t>
+      </w:r>
+      <w:r>
+        <w:rPr>
+          <w:color w:val="000000"/>
+          <w:shd w:val="clear" w:color="auto" w:fill="FFFFFF"/>
+        </w:rPr>
+        <w:t xml:space="preserve"> the </w:t>
+      </w:r>
+      <w:proofErr w:type="spellStart"/>
+      <w:r>
+        <w:rPr>
+          <w:color w:val="000000"/>
+          <w:shd w:val="clear" w:color="auto" w:fill="FFFFFF"/>
+        </w:rPr>
+        <w:t>Unsymmetric</w:t>
+      </w:r>
+      <w:proofErr w:type="spellEnd"/>
+      <w:r>
+        <w:rPr>
+          <w:color w:val="000000"/>
+          <w:shd w:val="clear" w:color="auto" w:fill="FFFFFF"/>
+        </w:rPr>
+        <w:t xml:space="preserve">-pattern </w:t>
+      </w:r>
+      <w:proofErr w:type="spellStart"/>
+      <w:r>
+        <w:rPr>
+          <w:color w:val="000000"/>
+          <w:shd w:val="clear" w:color="auto" w:fill="FFFFFF"/>
+        </w:rPr>
+        <w:t>MultiFrontal</w:t>
+      </w:r>
+      <w:proofErr w:type="spellEnd"/>
+      <w:r>
+        <w:rPr>
+          <w:color w:val="000000"/>
+          <w:shd w:val="clear" w:color="auto" w:fill="FFFFFF"/>
+        </w:rPr>
+        <w:t xml:space="preserve"> method and direct sparse LU factorization.</w:t>
+      </w:r>
+    </w:p>
+    <w:p>
+      <w:pPr>
+        <w:jc w:val="both"/>
+      </w:pPr>
+      <w:r>
+        <w:t xml:space="preserve">3.5 </w:t>
+      </w:r>
+      <w:r>
+        <w:t>The boundary value of q is extrapolated using spine method with natural spline end condition.</w:t>
+      </w:r>
+      <w:bookmarkStart w:id="0" w:name="_GoBack"/>
+      <w:bookmarkEnd w:id="0"/>
+    </w:p>
+    <w:p>
+      <w:pPr>
+        <w:jc w:val="both"/>
+      </w:pPr>
     </w:p>
     <w:sectPr>
-      <w:footerReference w:type="default" r:id="rId101"/>
+      <w:footerReference w:type="default" r:id="rId104"/>
       <w:pgSz w:w="12240" w:h="15840"/>
       <w:pgMar w:top="1440" w:right="1440" w:bottom="1440" w:left="1440" w:header="720" w:footer="720" w:gutter="0"/>
       <w:cols w:space="720"/>
@@ -2335,7 +4290,7 @@
 </file>
 
 <file path=word/endnotes.xml><?xml version="1.0" encoding="utf-8"?>
-<w:endnotes xmlns:wpc="http://schemas.microsoft.com/office/word/2010/wordprocessingCanvas" xmlns:cx="http://schemas.microsoft.com/office/drawing/2014/chartex" xmlns:cx1="http://schemas.microsoft.com/office/drawing/2015/9/8/chartex" xmlns:mc="http://schemas.openxmlformats.org/markup-compatibility/2006" xmlns:o="urn:schemas-microsoft-com:office:office" xmlns:r="http://schemas.openxmlformats.org/officeDocument/2006/relationships" xmlns:m="http://schemas.openxmlformats.org/officeDocument/2006/math" xmlns:v="urn:schemas-microsoft-com:vml" xmlns:wp14="http://schemas.microsoft.com/office/word/2010/wordprocessingDrawing" xmlns:wp="http://schemas.openxmlformats.org/drawingml/2006/wordprocessingDrawing" xmlns:w10="urn:schemas-microsoft-com:office:word" xmlns:w="http://schemas.openxmlformats.org/wordprocessingml/2006/main" xmlns:w14="http://schemas.microsoft.com/office/word/2010/wordml" xmlns:w15="http://schemas.microsoft.com/office/word/2012/wordml" xmlns:w16se="http://schemas.microsoft.com/office/word/2015/wordml/symex" xmlns:wpg="http://schemas.microsoft.com/office/word/2010/wordprocessingGroup" xmlns:wpi="http://schemas.microsoft.com/office/word/2010/wordprocessingInk" xmlns:wne="http://schemas.microsoft.com/office/word/2006/wordml" xmlns:wps="http://schemas.microsoft.com/office/word/2010/wordprocessingShape" mc:Ignorable="w14 w15 w16se wp14">
+<w:endnotes xmlns:wpc="http://schemas.microsoft.com/office/word/2010/wordprocessingCanvas" xmlns:mc="http://schemas.openxmlformats.org/markup-compatibility/2006" xmlns:o="urn:schemas-microsoft-com:office:office" xmlns:r="http://schemas.openxmlformats.org/officeDocument/2006/relationships" xmlns:m="http://schemas.openxmlformats.org/officeDocument/2006/math" xmlns:v="urn:schemas-microsoft-com:vml" xmlns:wp14="http://schemas.microsoft.com/office/word/2010/wordprocessingDrawing" xmlns:wp="http://schemas.openxmlformats.org/drawingml/2006/wordprocessingDrawing" xmlns:w10="urn:schemas-microsoft-com:office:word" xmlns:w="http://schemas.openxmlformats.org/wordprocessingml/2006/main" xmlns:w14="http://schemas.microsoft.com/office/word/2010/wordml" xmlns:w15="http://schemas.microsoft.com/office/word/2012/wordml" xmlns:wpg="http://schemas.microsoft.com/office/word/2010/wordprocessingGroup" xmlns:wpi="http://schemas.microsoft.com/office/word/2010/wordprocessingInk" xmlns:wne="http://schemas.microsoft.com/office/word/2006/wordml" xmlns:wps="http://schemas.microsoft.com/office/word/2010/wordprocessingShape" mc:Ignorable="w14 w15 wp14">
   <w:endnote w:type="separator" w:id="-1">
     <w:p>
       <w:r>
@@ -2354,7 +4309,7 @@
 </file>
 
 <file path=word/footer1.xml><?xml version="1.0" encoding="utf-8"?>
-<w:ftr xmlns:wpc="http://schemas.microsoft.com/office/word/2010/wordprocessingCanvas" xmlns:cx="http://schemas.microsoft.com/office/drawing/2014/chartex" xmlns:cx1="http://schemas.microsoft.com/office/drawing/2015/9/8/chartex" xmlns:mc="http://schemas.openxmlformats.org/markup-compatibility/2006" xmlns:o="urn:schemas-microsoft-com:office:office" xmlns:r="http://schemas.openxmlformats.org/officeDocument/2006/relationships" xmlns:m="http://schemas.openxmlformats.org/officeDocument/2006/math" xmlns:v="urn:schemas-microsoft-com:vml" xmlns:wp14="http://schemas.microsoft.com/office/word/2010/wordprocessingDrawing" xmlns:wp="http://schemas.openxmlformats.org/drawingml/2006/wordprocessingDrawing" xmlns:w10="urn:schemas-microsoft-com:office:word" xmlns:w="http://schemas.openxmlformats.org/wordprocessingml/2006/main" xmlns:w14="http://schemas.microsoft.com/office/word/2010/wordml" xmlns:w15="http://schemas.microsoft.com/office/word/2012/wordml" xmlns:w16se="http://schemas.microsoft.com/office/word/2015/wordml/symex" xmlns:wpg="http://schemas.microsoft.com/office/word/2010/wordprocessingGroup" xmlns:wpi="http://schemas.microsoft.com/office/word/2010/wordprocessingInk" xmlns:wne="http://schemas.microsoft.com/office/word/2006/wordml" xmlns:wps="http://schemas.microsoft.com/office/word/2010/wordprocessingShape" mc:Ignorable="w14 w15 w16se wp14">
+<w:ftr xmlns:wpc="http://schemas.microsoft.com/office/word/2010/wordprocessingCanvas" xmlns:mc="http://schemas.openxmlformats.org/markup-compatibility/2006" xmlns:o="urn:schemas-microsoft-com:office:office" xmlns:r="http://schemas.openxmlformats.org/officeDocument/2006/relationships" xmlns:m="http://schemas.openxmlformats.org/officeDocument/2006/math" xmlns:v="urn:schemas-microsoft-com:vml" xmlns:wp14="http://schemas.microsoft.com/office/word/2010/wordprocessingDrawing" xmlns:wp="http://schemas.openxmlformats.org/drawingml/2006/wordprocessingDrawing" xmlns:w10="urn:schemas-microsoft-com:office:word" xmlns:w="http://schemas.openxmlformats.org/wordprocessingml/2006/main" xmlns:w14="http://schemas.microsoft.com/office/word/2010/wordml" xmlns:w15="http://schemas.microsoft.com/office/word/2012/wordml" xmlns:wpg="http://schemas.microsoft.com/office/word/2010/wordprocessingGroup" xmlns:wpi="http://schemas.microsoft.com/office/word/2010/wordprocessingInk" xmlns:wne="http://schemas.microsoft.com/office/word/2006/wordml" xmlns:wps="http://schemas.microsoft.com/office/word/2010/wordprocessingShape" mc:Ignorable="w14 w15 wp14">
   <w:sdt>
     <w:sdtPr>
       <w:id w:val="1653794102"/>
@@ -2407,7 +4362,7 @@
 </file>
 
 <file path=word/footnotes.xml><?xml version="1.0" encoding="utf-8"?>
-<w:footnotes xmlns:wpc="http://schemas.microsoft.com/office/word/2010/wordprocessingCanvas" xmlns:cx="http://schemas.microsoft.com/office/drawing/2014/chartex" xmlns:cx1="http://schemas.microsoft.com/office/drawing/2015/9/8/chartex" xmlns:mc="http://schemas.openxmlformats.org/markup-compatibility/2006" xmlns:o="urn:schemas-microsoft-com:office:office" xmlns:r="http://schemas.openxmlformats.org/officeDocument/2006/relationships" xmlns:m="http://schemas.openxmlformats.org/officeDocument/2006/math" xmlns:v="urn:schemas-microsoft-com:vml" xmlns:wp14="http://schemas.microsoft.com/office/word/2010/wordprocessingDrawing" xmlns:wp="http://schemas.openxmlformats.org/drawingml/2006/wordprocessingDrawing" xmlns:w10="urn:schemas-microsoft-com:office:word" xmlns:w="http://schemas.openxmlformats.org/wordprocessingml/2006/main" xmlns:w14="http://schemas.microsoft.com/office/word/2010/wordml" xmlns:w15="http://schemas.microsoft.com/office/word/2012/wordml" xmlns:w16se="http://schemas.microsoft.com/office/word/2015/wordml/symex" xmlns:wpg="http://schemas.microsoft.com/office/word/2010/wordprocessingGroup" xmlns:wpi="http://schemas.microsoft.com/office/word/2010/wordprocessingInk" xmlns:wne="http://schemas.microsoft.com/office/word/2006/wordml" xmlns:wps="http://schemas.microsoft.com/office/word/2010/wordprocessingShape" mc:Ignorable="w14 w15 w16se wp14">
+<w:footnotes xmlns:wpc="http://schemas.microsoft.com/office/word/2010/wordprocessingCanvas" xmlns:mc="http://schemas.openxmlformats.org/markup-compatibility/2006" xmlns:o="urn:schemas-microsoft-com:office:office" xmlns:r="http://schemas.openxmlformats.org/officeDocument/2006/relationships" xmlns:m="http://schemas.openxmlformats.org/officeDocument/2006/math" xmlns:v="urn:schemas-microsoft-com:vml" xmlns:wp14="http://schemas.microsoft.com/office/word/2010/wordprocessingDrawing" xmlns:wp="http://schemas.openxmlformats.org/drawingml/2006/wordprocessingDrawing" xmlns:w10="urn:schemas-microsoft-com:office:word" xmlns:w="http://schemas.openxmlformats.org/wordprocessingml/2006/main" xmlns:w14="http://schemas.microsoft.com/office/word/2010/wordml" xmlns:w15="http://schemas.microsoft.com/office/word/2012/wordml" xmlns:wpg="http://schemas.microsoft.com/office/word/2010/wordprocessingGroup" xmlns:wpi="http://schemas.microsoft.com/office/word/2010/wordprocessingInk" xmlns:wne="http://schemas.microsoft.com/office/word/2006/wordml" xmlns:wps="http://schemas.microsoft.com/office/word/2010/wordprocessingShape" mc:Ignorable="w14 w15 wp14">
   <w:footnote w:type="separator" w:id="-1">
     <w:p>
       <w:r>
@@ -2426,7 +4381,7 @@
 </file>
 
 <file path=word/styles.xml><?xml version="1.0" encoding="utf-8"?>
-<w:styles xmlns:mc="http://schemas.openxmlformats.org/markup-compatibility/2006" xmlns:r="http://schemas.openxmlformats.org/officeDocument/2006/relationships" xmlns:w="http://schemas.openxmlformats.org/wordprocessingml/2006/main" xmlns:w14="http://schemas.microsoft.com/office/word/2010/wordml" xmlns:w15="http://schemas.microsoft.com/office/word/2012/wordml" xmlns:w16se="http://schemas.microsoft.com/office/word/2015/wordml/symex" mc:Ignorable="w14 w15 w16se">
+<w:styles xmlns:mc="http://schemas.openxmlformats.org/markup-compatibility/2006" xmlns:r="http://schemas.openxmlformats.org/officeDocument/2006/relationships" xmlns:w="http://schemas.openxmlformats.org/wordprocessingml/2006/main" xmlns:w14="http://schemas.microsoft.com/office/word/2010/wordml" xmlns:w15="http://schemas.microsoft.com/office/word/2012/wordml" mc:Ignorable="w14 w15">
   <w:docDefaults>
     <w:rPrDefault>
       <w:rPr>
@@ -2818,6 +4773,7 @@
   <w:style w:type="character" w:default="1" w:styleId="DefaultParagraphFont">
     <w:name w:val="Default Paragraph Font"/>
     <w:uiPriority w:val="1"/>
+    <w:semiHidden/>
     <w:unhideWhenUsed/>
   </w:style>
   <w:style w:type="table" w:default="1" w:styleId="TableNormal">
@@ -2910,7 +4866,570 @@
     <w:uiPriority w:val="99"/>
     <w:rsid w:val="0095490A"/>
   </w:style>
+  <w:style w:type="character" w:styleId="PlaceholderText">
+    <w:name w:val="Placeholder Text"/>
+    <w:basedOn w:val="DefaultParagraphFont"/>
+    <w:uiPriority w:val="99"/>
+    <w:semiHidden/>
+    <w:rsid w:val="0030214F"/>
+    <w:rPr>
+      <w:color w:val="808080"/>
+    </w:rPr>
+  </w:style>
+  <w:style w:type="character" w:styleId="Hyperlink">
+    <w:name w:val="Hyperlink"/>
+    <w:basedOn w:val="DefaultParagraphFont"/>
+    <w:uiPriority w:val="99"/>
+    <w:semiHidden/>
+    <w:unhideWhenUsed/>
+    <w:rsid w:val="00A616CC"/>
+    <w:rPr>
+      <w:color w:val="0000FF"/>
+      <w:u w:val="single"/>
+    </w:rPr>
+  </w:style>
 </w:styles>
+</file>
+
+<file path=word/glossary/document.xml><?xml version="1.0" encoding="utf-8"?>
+<w:glossaryDocument xmlns:wpc="http://schemas.microsoft.com/office/word/2010/wordprocessingCanvas" xmlns:mc="http://schemas.openxmlformats.org/markup-compatibility/2006" xmlns:o="urn:schemas-microsoft-com:office:office" xmlns:r="http://schemas.openxmlformats.org/officeDocument/2006/relationships" xmlns:m="http://schemas.openxmlformats.org/officeDocument/2006/math" xmlns:v="urn:schemas-microsoft-com:vml" xmlns:wp14="http://schemas.microsoft.com/office/word/2010/wordprocessingDrawing" xmlns:wp="http://schemas.openxmlformats.org/drawingml/2006/wordprocessingDrawing" xmlns:w10="urn:schemas-microsoft-com:office:word" xmlns:w="http://schemas.openxmlformats.org/wordprocessingml/2006/main" xmlns:w14="http://schemas.microsoft.com/office/word/2010/wordml" xmlns:w15="http://schemas.microsoft.com/office/word/2012/wordml" xmlns:wpg="http://schemas.microsoft.com/office/word/2010/wordprocessingGroup" xmlns:wpi="http://schemas.microsoft.com/office/word/2010/wordprocessingInk" xmlns:wne="http://schemas.microsoft.com/office/word/2006/wordml" xmlns:wps="http://schemas.microsoft.com/office/word/2010/wordprocessingShape" mc:Ignorable="w14 w15 wp14"/>
+</file>
+
+<file path=word/glossary/fontTable.xml><?xml version="1.0" encoding="utf-8"?>
+<w:fonts xmlns:mc="http://schemas.openxmlformats.org/markup-compatibility/2006" xmlns:r="http://schemas.openxmlformats.org/officeDocument/2006/relationships" xmlns:w="http://schemas.openxmlformats.org/wordprocessingml/2006/main" xmlns:w14="http://schemas.microsoft.com/office/word/2010/wordml" xmlns:w15="http://schemas.microsoft.com/office/word/2012/wordml" mc:Ignorable="w14 w15">
+  <w:font w:name="Times New Roman">
+    <w:panose1 w:val="02020603050405020304"/>
+    <w:charset w:val="00"/>
+    <w:family w:val="roman"/>
+    <w:pitch w:val="variable"/>
+    <w:sig w:usb0="E0002AFF" w:usb1="C0007841" w:usb2="00000009" w:usb3="00000000" w:csb0="000001FF" w:csb1="00000000"/>
+  </w:font>
+  <w:font w:name="SimSun">
+    <w:altName w:val="宋体"/>
+    <w:panose1 w:val="02010600030101010101"/>
+    <w:charset w:val="86"/>
+    <w:family w:val="auto"/>
+    <w:pitch w:val="variable"/>
+    <w:sig w:usb0="00000003" w:usb1="288F0000" w:usb2="00000016" w:usb3="00000000" w:csb0="00040001" w:csb1="00000000"/>
+  </w:font>
+  <w:font w:name="Segoe UI">
+    <w:panose1 w:val="020B0502040204020203"/>
+    <w:charset w:val="00"/>
+    <w:family w:val="swiss"/>
+    <w:pitch w:val="variable"/>
+    <w:sig w:usb0="E10022FF" w:usb1="C000E47F" w:usb2="00000029" w:usb3="00000000" w:csb0="000001DF" w:csb1="00000000"/>
+  </w:font>
+  <w:font w:name="Symbol">
+    <w:panose1 w:val="05050102010706020507"/>
+    <w:charset w:val="02"/>
+    <w:family w:val="roman"/>
+    <w:pitch w:val="variable"/>
+    <w:sig w:usb0="00000000" w:usb1="10000000" w:usb2="00000000" w:usb3="00000000" w:csb0="80000000" w:csb1="00000000"/>
+  </w:font>
+  <w:font w:name="Cambria Math">
+    <w:panose1 w:val="02040503050406030204"/>
+    <w:charset w:val="00"/>
+    <w:family w:val="roman"/>
+    <w:pitch w:val="variable"/>
+    <w:sig w:usb0="E00002FF" w:usb1="420024FF" w:usb2="00000000" w:usb3="00000000" w:csb0="0000019F" w:csb1="00000000"/>
+  </w:font>
+  <w:font w:name="Calibri Light">
+    <w:panose1 w:val="020F0302020204030204"/>
+    <w:charset w:val="00"/>
+    <w:family w:val="swiss"/>
+    <w:pitch w:val="variable"/>
+    <w:sig w:usb0="A00002EF" w:usb1="4000207B" w:usb2="00000000" w:usb3="00000000" w:csb0="0000019F" w:csb1="00000000"/>
+  </w:font>
+  <w:font w:name="Calibri">
+    <w:panose1 w:val="020F0502020204030204"/>
+    <w:charset w:val="00"/>
+    <w:family w:val="swiss"/>
+    <w:pitch w:val="variable"/>
+    <w:sig w:usb0="E00002FF" w:usb1="4000ACFF" w:usb2="00000001" w:usb3="00000000" w:csb0="0000019F" w:csb1="00000000"/>
+  </w:font>
+</w:fonts>
+</file>
+
+<file path=word/glossary/settings.xml><?xml version="1.0" encoding="utf-8"?>
+<w:settings xmlns:mc="http://schemas.openxmlformats.org/markup-compatibility/2006" xmlns:o="urn:schemas-microsoft-com:office:office" xmlns:r="http://schemas.openxmlformats.org/officeDocument/2006/relationships" xmlns:m="http://schemas.openxmlformats.org/officeDocument/2006/math" xmlns:v="urn:schemas-microsoft-com:vml" xmlns:w10="urn:schemas-microsoft-com:office:word" xmlns:w="http://schemas.openxmlformats.org/wordprocessingml/2006/main" xmlns:w14="http://schemas.microsoft.com/office/word/2010/wordml" xmlns:w15="http://schemas.microsoft.com/office/word/2012/wordml" xmlns:sl="http://schemas.openxmlformats.org/schemaLibrary/2006/main" mc:Ignorable="w14 w15">
+  <w:view w:val="normal"/>
+  <w:defaultTabStop w:val="720"/>
+  <w:characterSpacingControl w:val="doNotCompress"/>
+  <w:compat>
+    <w:useFELayout/>
+    <w:compatSetting w:name="compatibilityMode" w:uri="http://schemas.microsoft.com/office/word" w:val="15"/>
+    <w:compatSetting w:name="overrideTableStyleFontSizeAndJustification" w:uri="http://schemas.microsoft.com/office/word" w:val="1"/>
+    <w:compatSetting w:name="enableOpenTypeFeatures" w:uri="http://schemas.microsoft.com/office/word" w:val="1"/>
+    <w:compatSetting w:name="doNotFlipMirrorIndents" w:uri="http://schemas.microsoft.com/office/word" w:val="1"/>
+    <w:compatSetting w:name="differentiateMultirowTableHeaders" w:uri="http://schemas.microsoft.com/office/word" w:val="1"/>
+  </w:compat>
+  <w:rsids>
+    <w:rsidRoot w:val="00776596"/>
+    <w:rsid w:val="004D3134"/>
+    <w:rsid w:val="00617C24"/>
+    <w:rsid w:val="00776596"/>
+    <w:rsid w:val="00D875B6"/>
+  </w:rsids>
+  <m:mathPr>
+    <m:mathFont m:val="Cambria Math"/>
+    <m:brkBin m:val="before"/>
+    <m:brkBinSub m:val="--"/>
+    <m:smallFrac m:val="0"/>
+    <m:dispDef/>
+    <m:lMargin m:val="0"/>
+    <m:rMargin m:val="0"/>
+    <m:defJc m:val="centerGroup"/>
+    <m:wrapIndent m:val="1440"/>
+    <m:intLim m:val="subSup"/>
+    <m:naryLim m:val="undOvr"/>
+  </m:mathPr>
+  <w:themeFontLang w:val="en-US" w:eastAsia="zh-CN"/>
+  <w:clrSchemeMapping w:bg1="light1" w:t1="dark1" w:bg2="light2" w:t2="dark2" w:accent1="accent1" w:accent2="accent2" w:accent3="accent3" w:accent4="accent4" w:accent5="accent5" w:accent6="accent6" w:hyperlink="hyperlink" w:followedHyperlink="followedHyperlink"/>
+  <w:decimalSymbol w:val="."/>
+  <w:listSeparator w:val=","/>
+  <w15:chartTrackingRefBased/>
+</w:settings>
+</file>
+
+<file path=word/glossary/styles.xml><?xml version="1.0" encoding="utf-8"?>
+<w:styles xmlns:mc="http://schemas.openxmlformats.org/markup-compatibility/2006" xmlns:r="http://schemas.openxmlformats.org/officeDocument/2006/relationships" xmlns:w="http://schemas.openxmlformats.org/wordprocessingml/2006/main" xmlns:w14="http://schemas.microsoft.com/office/word/2010/wordml" xmlns:w15="http://schemas.microsoft.com/office/word/2012/wordml" mc:Ignorable="w14 w15">
+  <w:docDefaults>
+    <w:rPrDefault>
+      <w:rPr>
+        <w:rFonts w:asciiTheme="minorHAnsi" w:eastAsiaTheme="minorEastAsia" w:hAnsiTheme="minorHAnsi" w:cstheme="minorBidi"/>
+        <w:sz w:val="22"/>
+        <w:szCs w:val="22"/>
+        <w:lang w:val="en-US" w:eastAsia="zh-CN" w:bidi="ar-SA"/>
+      </w:rPr>
+    </w:rPrDefault>
+    <w:pPrDefault>
+      <w:pPr>
+        <w:spacing w:after="160" w:line="259" w:lineRule="auto"/>
+      </w:pPr>
+    </w:pPrDefault>
+  </w:docDefaults>
+  <w:latentStyles w:defLockedState="0" w:defUIPriority="99" w:defSemiHidden="0" w:defUnhideWhenUsed="0" w:defQFormat="0" w:count="371">
+    <w:lsdException w:name="Normal" w:uiPriority="0" w:qFormat="1"/>
+    <w:lsdException w:name="heading 1" w:uiPriority="9" w:qFormat="1"/>
+    <w:lsdException w:name="heading 2" w:semiHidden="1" w:uiPriority="9" w:unhideWhenUsed="1" w:qFormat="1"/>
+    <w:lsdException w:name="heading 3" w:semiHidden="1" w:uiPriority="9" w:unhideWhenUsed="1" w:qFormat="1"/>
+    <w:lsdException w:name="heading 4" w:semiHidden="1" w:uiPriority="9" w:unhideWhenUsed="1" w:qFormat="1"/>
+    <w:lsdException w:name="heading 5" w:semiHidden="1" w:uiPriority="9" w:unhideWhenUsed="1" w:qFormat="1"/>
+    <w:lsdException w:name="heading 6" w:semiHidden="1" w:uiPriority="9" w:unhideWhenUsed="1" w:qFormat="1"/>
+    <w:lsdException w:name="heading 7" w:semiHidden="1" w:uiPriority="9" w:unhideWhenUsed="1" w:qFormat="1"/>
+    <w:lsdException w:name="heading 8" w:semiHidden="1" w:uiPriority="9" w:unhideWhenUsed="1" w:qFormat="1"/>
+    <w:lsdException w:name="heading 9" w:semiHidden="1" w:uiPriority="9" w:unhideWhenUsed="1" w:qFormat="1"/>
+    <w:lsdException w:name="index 1" w:semiHidden="1" w:unhideWhenUsed="1"/>
+    <w:lsdException w:name="index 2" w:semiHidden="1" w:unhideWhenUsed="1"/>
+    <w:lsdException w:name="index 3" w:semiHidden="1" w:unhideWhenUsed="1"/>
+    <w:lsdException w:name="index 4" w:semiHidden="1" w:unhideWhenUsed="1"/>
+    <w:lsdException w:name="index 5" w:semiHidden="1" w:unhideWhenUsed="1"/>
+    <w:lsdException w:name="index 6" w:semiHidden="1" w:unhideWhenUsed="1"/>
+    <w:lsdException w:name="index 7" w:semiHidden="1" w:unhideWhenUsed="1"/>
+    <w:lsdException w:name="index 8" w:semiHidden="1" w:unhideWhenUsed="1"/>
+    <w:lsdException w:name="index 9" w:semiHidden="1" w:unhideWhenUsed="1"/>
+    <w:lsdException w:name="toc 1" w:semiHidden="1" w:uiPriority="39" w:unhideWhenUsed="1"/>
+    <w:lsdException w:name="toc 2" w:semiHidden="1" w:uiPriority="39" w:unhideWhenUsed="1"/>
+    <w:lsdException w:name="toc 3" w:semiHidden="1" w:uiPriority="39" w:unhideWhenUsed="1"/>
+    <w:lsdException w:name="toc 4" w:semiHidden="1" w:uiPriority="39" w:unhideWhenUsed="1"/>
+    <w:lsdException w:name="toc 5" w:semiHidden="1" w:uiPriority="39" w:unhideWhenUsed="1"/>
+    <w:lsdException w:name="toc 6" w:semiHidden="1" w:uiPriority="39" w:unhideWhenUsed="1"/>
+    <w:lsdException w:name="toc 7" w:semiHidden="1" w:uiPriority="39" w:unhideWhenUsed="1"/>
+    <w:lsdException w:name="toc 8" w:semiHidden="1" w:uiPriority="39" w:unhideWhenUsed="1"/>
+    <w:lsdException w:name="toc 9" w:semiHidden="1" w:uiPriority="39" w:unhideWhenUsed="1"/>
+    <w:lsdException w:name="Normal Indent" w:semiHidden="1" w:unhideWhenUsed="1"/>
+    <w:lsdException w:name="footnote text" w:semiHidden="1" w:unhideWhenUsed="1"/>
+    <w:lsdException w:name="annotation text" w:semiHidden="1" w:unhideWhenUsed="1"/>
+    <w:lsdException w:name="header" w:semiHidden="1" w:unhideWhenUsed="1"/>
+    <w:lsdException w:name="footer" w:semiHidden="1" w:unhideWhenUsed="1"/>
+    <w:lsdException w:name="index heading" w:semiHidden="1" w:unhideWhenUsed="1"/>
+    <w:lsdException w:name="caption" w:semiHidden="1" w:uiPriority="35" w:unhideWhenUsed="1" w:qFormat="1"/>
+    <w:lsdException w:name="table of figures" w:semiHidden="1" w:unhideWhenUsed="1"/>
+    <w:lsdException w:name="envelope address" w:semiHidden="1" w:unhideWhenUsed="1"/>
+    <w:lsdException w:name="envelope return" w:semiHidden="1" w:unhideWhenUsed="1"/>
+    <w:lsdException w:name="footnote reference" w:semiHidden="1" w:unhideWhenUsed="1"/>
+    <w:lsdException w:name="annotation reference" w:semiHidden="1" w:unhideWhenUsed="1"/>
+    <w:lsdException w:name="line number" w:semiHidden="1" w:unhideWhenUsed="1"/>
+    <w:lsdException w:name="page number" w:semiHidden="1" w:unhideWhenUsed="1"/>
+    <w:lsdException w:name="endnote reference" w:semiHidden="1" w:unhideWhenUsed="1"/>
+    <w:lsdException w:name="endnote text" w:semiHidden="1" w:unhideWhenUsed="1"/>
+    <w:lsdException w:name="table of authorities" w:semiHidden="1" w:unhideWhenUsed="1"/>
+    <w:lsdException w:name="macro" w:semiHidden="1" w:unhideWhenUsed="1"/>
+    <w:lsdException w:name="toa heading" w:semiHidden="1" w:unhideWhenUsed="1"/>
+    <w:lsdException w:name="List" w:semiHidden="1" w:unhideWhenUsed="1"/>
+    <w:lsdException w:name="List Bullet" w:semiHidden="1" w:unhideWhenUsed="1"/>
+    <w:lsdException w:name="List Number" w:semiHidden="1" w:unhideWhenUsed="1"/>
+    <w:lsdException w:name="List 2" w:semiHidden="1" w:unhideWhenUsed="1"/>
+    <w:lsdException w:name="List 3" w:semiHidden="1" w:unhideWhenUsed="1"/>
+    <w:lsdException w:name="List 4" w:semiHidden="1" w:unhideWhenUsed="1"/>
+    <w:lsdException w:name="List 5" w:semiHidden="1" w:unhideWhenUsed="1"/>
+    <w:lsdException w:name="List Bullet 2" w:semiHidden="1" w:unhideWhenUsed="1"/>
+    <w:lsdException w:name="List Bullet 3" w:semiHidden="1" w:unhideWhenUsed="1"/>
+    <w:lsdException w:name="List Bullet 4" w:semiHidden="1" w:unhideWhenUsed="1"/>
+    <w:lsdException w:name="List Bullet 5" w:semiHidden="1" w:unhideWhenUsed="1"/>
+    <w:lsdException w:name="List Number 2" w:semiHidden="1" w:unhideWhenUsed="1"/>
+    <w:lsdException w:name="List Number 3" w:semiHidden="1" w:unhideWhenUsed="1"/>
+    <w:lsdException w:name="List Number 4" w:semiHidden="1" w:unhideWhenUsed="1"/>
+    <w:lsdException w:name="List Number 5" w:semiHidden="1" w:unhideWhenUsed="1"/>
+    <w:lsdException w:name="Title" w:uiPriority="10" w:qFormat="1"/>
+    <w:lsdException w:name="Closing" w:semiHidden="1" w:unhideWhenUsed="1"/>
+    <w:lsdException w:name="Signature" w:semiHidden="1" w:unhideWhenUsed="1"/>
+    <w:lsdException w:name="Default Paragraph Font" w:semiHidden="1" w:uiPriority="1" w:unhideWhenUsed="1"/>
+    <w:lsdException w:name="Body Text" w:semiHidden="1" w:unhideWhenUsed="1"/>
+    <w:lsdException w:name="Body Text Indent" w:semiHidden="1" w:unhideWhenUsed="1"/>
+    <w:lsdException w:name="List Continue" w:semiHidden="1" w:unhideWhenUsed="1"/>
+    <w:lsdException w:name="List Continue 2" w:semiHidden="1" w:unhideWhenUsed="1"/>
+    <w:lsdException w:name="List Continue 3" w:semiHidden="1" w:unhideWhenUsed="1"/>
+    <w:lsdException w:name="List Continue 4" w:semiHidden="1" w:unhideWhenUsed="1"/>
+    <w:lsdException w:name="List Continue 5" w:semiHidden="1" w:unhideWhenUsed="1"/>
+    <w:lsdException w:name="Message Header" w:semiHidden="1" w:unhideWhenUsed="1"/>
+    <w:lsdException w:name="Subtitle" w:uiPriority="11" w:qFormat="1"/>
+    <w:lsdException w:name="Salutation" w:semiHidden="1" w:unhideWhenUsed="1"/>
+    <w:lsdException w:name="Date" w:semiHidden="1" w:unhideWhenUsed="1"/>
+    <w:lsdException w:name="Body Text First Indent" w:semiHidden="1" w:unhideWhenUsed="1"/>
+    <w:lsdException w:name="Body Text First Indent 2" w:semiHidden="1" w:unhideWhenUsed="1"/>
+    <w:lsdException w:name="Note Heading" w:semiHidden="1" w:unhideWhenUsed="1"/>
+    <w:lsdException w:name="Body Text 2" w:semiHidden="1" w:unhideWhenUsed="1"/>
+    <w:lsdException w:name="Body Text 3" w:semiHidden="1" w:unhideWhenUsed="1"/>
+    <w:lsdException w:name="Body Text Indent 2" w:semiHidden="1" w:unhideWhenUsed="1"/>
+    <w:lsdException w:name="Body Text Indent 3" w:semiHidden="1" w:unhideWhenUsed="1"/>
+    <w:lsdException w:name="Block Text" w:semiHidden="1" w:unhideWhenUsed="1"/>
+    <w:lsdException w:name="Hyperlink" w:semiHidden="1" w:unhideWhenUsed="1"/>
+    <w:lsdException w:name="FollowedHyperlink" w:semiHidden="1" w:unhideWhenUsed="1"/>
+    <w:lsdException w:name="Strong" w:uiPriority="22" w:qFormat="1"/>
+    <w:lsdException w:name="Emphasis" w:uiPriority="20" w:qFormat="1"/>
+    <w:lsdException w:name="Document Map" w:semiHidden="1" w:unhideWhenUsed="1"/>
+    <w:lsdException w:name="Plain Text" w:semiHidden="1" w:unhideWhenUsed="1"/>
+    <w:lsdException w:name="E-mail Signature" w:semiHidden="1" w:unhideWhenUsed="1"/>
+    <w:lsdException w:name="HTML Top of Form" w:semiHidden="1" w:unhideWhenUsed="1"/>
+    <w:lsdException w:name="HTML Bottom of Form" w:semiHidden="1" w:unhideWhenUsed="1"/>
+    <w:lsdException w:name="Normal (Web)" w:semiHidden="1" w:unhideWhenUsed="1"/>
+    <w:lsdException w:name="HTML Acronym" w:semiHidden="1" w:unhideWhenUsed="1"/>
+    <w:lsdException w:name="HTML Address" w:semiHidden="1" w:unhideWhenUsed="1"/>
+    <w:lsdException w:name="HTML Cite" w:semiHidden="1" w:unhideWhenUsed="1"/>
+    <w:lsdException w:name="HTML Code" w:semiHidden="1" w:unhideWhenUsed="1"/>
+    <w:lsdException w:name="HTML Definition" w:semiHidden="1" w:unhideWhenUsed="1"/>
+    <w:lsdException w:name="HTML Keyboard" w:semiHidden="1" w:unhideWhenUsed="1"/>
+    <w:lsdException w:name="HTML Preformatted" w:semiHidden="1" w:unhideWhenUsed="1"/>
+    <w:lsdException w:name="HTML Sample" w:semiHidden="1" w:unhideWhenUsed="1"/>
+    <w:lsdException w:name="HTML Typewriter" w:semiHidden="1" w:unhideWhenUsed="1"/>
+    <w:lsdException w:name="HTML Variable" w:semiHidden="1" w:unhideWhenUsed="1"/>
+    <w:lsdException w:name="Normal Table" w:semiHidden="1" w:unhideWhenUsed="1"/>
+    <w:lsdException w:name="annotation subject" w:semiHidden="1" w:unhideWhenUsed="1"/>
+    <w:lsdException w:name="No List" w:semiHidden="1" w:unhideWhenUsed="1"/>
+    <w:lsdException w:name="Outline List 1" w:semiHidden="1" w:unhideWhenUsed="1"/>
+    <w:lsdException w:name="Outline List 2" w:semiHidden="1" w:unhideWhenUsed="1"/>
+    <w:lsdException w:name="Outline List 3" w:semiHidden="1" w:unhideWhenUsed="1"/>
+    <w:lsdException w:name="Table Simple 1" w:semiHidden="1" w:unhideWhenUsed="1"/>
+    <w:lsdException w:name="Table Simple 2" w:semiHidden="1" w:unhideWhenUsed="1"/>
+    <w:lsdException w:name="Table Simple 3" w:semiHidden="1" w:unhideWhenUsed="1"/>
+    <w:lsdException w:name="Table Classic 1" w:semiHidden="1" w:unhideWhenUsed="1"/>
+    <w:lsdException w:name="Table Classic 2" w:semiHidden="1" w:unhideWhenUsed="1"/>
+    <w:lsdException w:name="Table Classic 3" w:semiHidden="1" w:unhideWhenUsed="1"/>
+    <w:lsdException w:name="Table Classic 4" w:semiHidden="1" w:unhideWhenUsed="1"/>
+    <w:lsdException w:name="Table Colorful 1" w:semiHidden="1" w:unhideWhenUsed="1"/>
+    <w:lsdException w:name="Table Colorful 2" w:semiHidden="1" w:unhideWhenUsed="1"/>
+    <w:lsdException w:name="Table Colorful 3" w:semiHidden="1" w:unhideWhenUsed="1"/>
+    <w:lsdException w:name="Table Columns 1" w:semiHidden="1" w:unhideWhenUsed="1"/>
+    <w:lsdException w:name="Table Columns 2" w:semiHidden="1" w:unhideWhenUsed="1"/>
+    <w:lsdException w:name="Table Columns 3" w:semiHidden="1" w:unhideWhenUsed="1"/>
+    <w:lsdException w:name="Table Columns 4" w:semiHidden="1" w:unhideWhenUsed="1"/>
+    <w:lsdException w:name="Table Columns 5" w:semiHidden="1" w:unhideWhenUsed="1"/>
+    <w:lsdException w:name="Table Grid 1" w:semiHidden="1" w:unhideWhenUsed="1"/>
+    <w:lsdException w:name="Table Grid 2" w:semiHidden="1" w:unhideWhenUsed="1"/>
+    <w:lsdException w:name="Table Grid 3" w:semiHidden="1" w:unhideWhenUsed="1"/>
+    <w:lsdException w:name="Table Grid 4" w:semiHidden="1" w:unhideWhenUsed="1"/>
+    <w:lsdException w:name="Table Grid 5" w:semiHidden="1" w:unhideWhenUsed="1"/>
+    <w:lsdException w:name="Table Grid 6" w:semiHidden="1" w:unhideWhenUsed="1"/>
+    <w:lsdException w:name="Table Grid 7" w:semiHidden="1" w:unhideWhenUsed="1"/>
+    <w:lsdException w:name="Table Grid 8" w:semiHidden="1" w:unhideWhenUsed="1"/>
+    <w:lsdException w:name="Table List 1" w:semiHidden="1" w:unhideWhenUsed="1"/>
+    <w:lsdException w:name="Table List 2" w:semiHidden="1" w:unhideWhenUsed="1"/>
+    <w:lsdException w:name="Table List 3" w:semiHidden="1" w:unhideWhenUsed="1"/>
+    <w:lsdException w:name="Table List 4" w:semiHidden="1" w:unhideWhenUsed="1"/>
+    <w:lsdException w:name="Table List 5" w:semiHidden="1" w:unhideWhenUsed="1"/>
+    <w:lsdException w:name="Table List 6" w:semiHidden="1" w:unhideWhenUsed="1"/>
+    <w:lsdException w:name="Table List 7" w:semiHidden="1" w:unhideWhenUsed="1"/>
+    <w:lsdException w:name="Table List 8" w:semiHidden="1" w:unhideWhenUsed="1"/>
+    <w:lsdException w:name="Table 3D effects 1" w:semiHidden="1" w:unhideWhenUsed="1"/>
+    <w:lsdException w:name="Table 3D effects 2" w:semiHidden="1" w:unhideWhenUsed="1"/>
+    <w:lsdException w:name="Table 3D effects 3" w:semiHidden="1" w:unhideWhenUsed="1"/>
+    <w:lsdException w:name="Table Contemporary" w:semiHidden="1" w:unhideWhenUsed="1"/>
+    <w:lsdException w:name="Table Elegant" w:semiHidden="1" w:unhideWhenUsed="1"/>
+    <w:lsdException w:name="Table Professional" w:semiHidden="1" w:unhideWhenUsed="1"/>
+    <w:lsdException w:name="Table Subtle 1" w:semiHidden="1" w:unhideWhenUsed="1"/>
+    <w:lsdException w:name="Table Subtle 2" w:semiHidden="1" w:unhideWhenUsed="1"/>
+    <w:lsdException w:name="Table Web 1" w:semiHidden="1" w:unhideWhenUsed="1"/>
+    <w:lsdException w:name="Table Web 2" w:semiHidden="1" w:unhideWhenUsed="1"/>
+    <w:lsdException w:name="Table Web 3" w:semiHidden="1" w:unhideWhenUsed="1"/>
+    <w:lsdException w:name="Balloon Text" w:semiHidden="1" w:unhideWhenUsed="1"/>
+    <w:lsdException w:name="Table Grid" w:uiPriority="39"/>
+    <w:lsdException w:name="Table Theme" w:semiHidden="1" w:unhideWhenUsed="1"/>
+    <w:lsdException w:name="Placeholder Text" w:semiHidden="1"/>
+    <w:lsdException w:name="No Spacing" w:uiPriority="1" w:qFormat="1"/>
+    <w:lsdException w:name="Light Shading" w:uiPriority="60"/>
+    <w:lsdException w:name="Light List" w:uiPriority="61"/>
+    <w:lsdException w:name="Light Grid" w:uiPriority="62"/>
+    <w:lsdException w:name="Medium Shading 1" w:uiPriority="63"/>
+    <w:lsdException w:name="Medium Shading 2" w:uiPriority="64"/>
+    <w:lsdException w:name="Medium List 1" w:uiPriority="65"/>
+    <w:lsdException w:name="Medium List 2" w:uiPriority="66"/>
+    <w:lsdException w:name="Medium Grid 1" w:uiPriority="67"/>
+    <w:lsdException w:name="Medium Grid 2" w:uiPriority="68"/>
+    <w:lsdException w:name="Medium Grid 3" w:uiPriority="69"/>
+    <w:lsdException w:name="Dark List" w:uiPriority="70"/>
+    <w:lsdException w:name="Colorful Shading" w:uiPriority="71"/>
+    <w:lsdException w:name="Colorful List" w:uiPriority="72"/>
+    <w:lsdException w:name="Colorful Grid" w:uiPriority="73"/>
+    <w:lsdException w:name="Light Shading Accent 1" w:uiPriority="60"/>
+    <w:lsdException w:name="Light List Accent 1" w:uiPriority="61"/>
+    <w:lsdException w:name="Light Grid Accent 1" w:uiPriority="62"/>
+    <w:lsdException w:name="Medium Shading 1 Accent 1" w:uiPriority="63"/>
+    <w:lsdException w:name="Medium Shading 2 Accent 1" w:uiPriority="64"/>
+    <w:lsdException w:name="Medium List 1 Accent 1" w:uiPriority="65"/>
+    <w:lsdException w:name="Revision" w:semiHidden="1"/>
+    <w:lsdException w:name="List Paragraph" w:uiPriority="34" w:qFormat="1"/>
+    <w:lsdException w:name="Quote" w:uiPriority="29" w:qFormat="1"/>
+    <w:lsdException w:name="Intense Quote" w:uiPriority="30" w:qFormat="1"/>
+    <w:lsdException w:name="Medium List 2 Accent 1" w:uiPriority="66"/>
+    <w:lsdException w:name="Medium Grid 1 Accent 1" w:uiPriority="67"/>
+    <w:lsdException w:name="Medium Grid 2 Accent 1" w:uiPriority="68"/>
+    <w:lsdException w:name="Medium Grid 3 Accent 1" w:uiPriority="69"/>
+    <w:lsdException w:name="Dark List Accent 1" w:uiPriority="70"/>
+    <w:lsdException w:name="Colorful Shading Accent 1" w:uiPriority="71"/>
+    <w:lsdException w:name="Colorful List Accent 1" w:uiPriority="72"/>
+    <w:lsdException w:name="Colorful Grid Accent 1" w:uiPriority="73"/>
+    <w:lsdException w:name="Light Shading Accent 2" w:uiPriority="60"/>
+    <w:lsdException w:name="Light List Accent 2" w:uiPriority="61"/>
+    <w:lsdException w:name="Light Grid Accent 2" w:uiPriority="62"/>
+    <w:lsdException w:name="Medium Shading 1 Accent 2" w:uiPriority="63"/>
+    <w:lsdException w:name="Medium Shading 2 Accent 2" w:uiPriority="64"/>
+    <w:lsdException w:name="Medium List 1 Accent 2" w:uiPriority="65"/>
+    <w:lsdException w:name="Medium List 2 Accent 2" w:uiPriority="66"/>
+    <w:lsdException w:name="Medium Grid 1 Accent 2" w:uiPriority="67"/>
+    <w:lsdException w:name="Medium Grid 2 Accent 2" w:uiPriority="68"/>
+    <w:lsdException w:name="Medium Grid 3 Accent 2" w:uiPriority="69"/>
+    <w:lsdException w:name="Dark List Accent 2" w:uiPriority="70"/>
+    <w:lsdException w:name="Colorful Shading Accent 2" w:uiPriority="71"/>
+    <w:lsdException w:name="Colorful List Accent 2" w:uiPriority="72"/>
+    <w:lsdException w:name="Colorful Grid Accent 2" w:uiPriority="73"/>
+    <w:lsdException w:name="Light Shading Accent 3" w:uiPriority="60"/>
+    <w:lsdException w:name="Light List Accent 3" w:uiPriority="61"/>
+    <w:lsdException w:name="Light Grid Accent 3" w:uiPriority="62"/>
+    <w:lsdException w:name="Medium Shading 1 Accent 3" w:uiPriority="63"/>
+    <w:lsdException w:name="Medium Shading 2 Accent 3" w:uiPriority="64"/>
+    <w:lsdException w:name="Medium List 1 Accent 3" w:uiPriority="65"/>
+    <w:lsdException w:name="Medium List 2 Accent 3" w:uiPriority="66"/>
+    <w:lsdException w:name="Medium Grid 1 Accent 3" w:uiPriority="67"/>
+    <w:lsdException w:name="Medium Grid 2 Accent 3" w:uiPriority="68"/>
+    <w:lsdException w:name="Medium Grid 3 Accent 3" w:uiPriority="69"/>
+    <w:lsdException w:name="Dark List Accent 3" w:uiPriority="70"/>
+    <w:lsdException w:name="Colorful Shading Accent 3" w:uiPriority="71"/>
+    <w:lsdException w:name="Colorful List Accent 3" w:uiPriority="72"/>
+    <w:lsdException w:name="Colorful Grid Accent 3" w:uiPriority="73"/>
+    <w:lsdException w:name="Light Shading Accent 4" w:uiPriority="60"/>
+    <w:lsdException w:name="Light List Accent 4" w:uiPriority="61"/>
+    <w:lsdException w:name="Light Grid Accent 4" w:uiPriority="62"/>
+    <w:lsdException w:name="Medium Shading 1 Accent 4" w:uiPriority="63"/>
+    <w:lsdException w:name="Medium Shading 2 Accent 4" w:uiPriority="64"/>
+    <w:lsdException w:name="Medium List 1 Accent 4" w:uiPriority="65"/>
+    <w:lsdException w:name="Medium List 2 Accent 4" w:uiPriority="66"/>
+    <w:lsdException w:name="Medium Grid 1 Accent 4" w:uiPriority="67"/>
+    <w:lsdException w:name="Medium Grid 2 Accent 4" w:uiPriority="68"/>
+    <w:lsdException w:name="Medium Grid 3 Accent 4" w:uiPriority="69"/>
+    <w:lsdException w:name="Dark List Accent 4" w:uiPriority="70"/>
+    <w:lsdException w:name="Colorful Shading Accent 4" w:uiPriority="71"/>
+    <w:lsdException w:name="Colorful List Accent 4" w:uiPriority="72"/>
+    <w:lsdException w:name="Colorful Grid Accent 4" w:uiPriority="73"/>
+    <w:lsdException w:name="Light Shading Accent 5" w:uiPriority="60"/>
+    <w:lsdException w:name="Light List Accent 5" w:uiPriority="61"/>
+    <w:lsdException w:name="Light Grid Accent 5" w:uiPriority="62"/>
+    <w:lsdException w:name="Medium Shading 1 Accent 5" w:uiPriority="63"/>
+    <w:lsdException w:name="Medium Shading 2 Accent 5" w:uiPriority="64"/>
+    <w:lsdException w:name="Medium List 1 Accent 5" w:uiPriority="65"/>
+    <w:lsdException w:name="Medium List 2 Accent 5" w:uiPriority="66"/>
+    <w:lsdException w:name="Medium Grid 1 Accent 5" w:uiPriority="67"/>
+    <w:lsdException w:name="Medium Grid 2 Accent 5" w:uiPriority="68"/>
+    <w:lsdException w:name="Medium Grid 3 Accent 5" w:uiPriority="69"/>
+    <w:lsdException w:name="Dark List Accent 5" w:uiPriority="70"/>
+    <w:lsdException w:name="Colorful Shading Accent 5" w:uiPriority="71"/>
+    <w:lsdException w:name="Colorful List Accent 5" w:uiPriority="72"/>
+    <w:lsdException w:name="Colorful Grid Accent 5" w:uiPriority="73"/>
+    <w:lsdException w:name="Light Shading Accent 6" w:uiPriority="60"/>
+    <w:lsdException w:name="Light List Accent 6" w:uiPriority="61"/>
+    <w:lsdException w:name="Light Grid Accent 6" w:uiPriority="62"/>
+    <w:lsdException w:name="Medium Shading 1 Accent 6" w:uiPriority="63"/>
+    <w:lsdException w:name="Medium Shading 2 Accent 6" w:uiPriority="64"/>
+    <w:lsdException w:name="Medium List 1 Accent 6" w:uiPriority="65"/>
+    <w:lsdException w:name="Medium List 2 Accent 6" w:uiPriority="66"/>
+    <w:lsdException w:name="Medium Grid 1 Accent 6" w:uiPriority="67"/>
+    <w:lsdException w:name="Medium Grid 2 Accent 6" w:uiPriority="68"/>
+    <w:lsdException w:name="Medium Grid 3 Accent 6" w:uiPriority="69"/>
+    <w:lsdException w:name="Dark List Accent 6" w:uiPriority="70"/>
+    <w:lsdException w:name="Colorful Shading Accent 6" w:uiPriority="71"/>
+    <w:lsdException w:name="Colorful List Accent 6" w:uiPriority="72"/>
+    <w:lsdException w:name="Colorful Grid Accent 6" w:uiPriority="73"/>
+    <w:lsdException w:name="Subtle Emphasis" w:uiPriority="19" w:qFormat="1"/>
+    <w:lsdException w:name="Intense Emphasis" w:uiPriority="21" w:qFormat="1"/>
+    <w:lsdException w:name="Subtle Reference" w:uiPriority="31" w:qFormat="1"/>
+    <w:lsdException w:name="Intense Reference" w:uiPriority="32" w:qFormat="1"/>
+    <w:lsdException w:name="Book Title" w:uiPriority="33" w:qFormat="1"/>
+    <w:lsdException w:name="Bibliography" w:semiHidden="1" w:uiPriority="37" w:unhideWhenUsed="1"/>
+    <w:lsdException w:name="TOC Heading" w:semiHidden="1" w:uiPriority="39" w:unhideWhenUsed="1" w:qFormat="1"/>
+    <w:lsdException w:name="Plain Table 1" w:uiPriority="41"/>
+    <w:lsdException w:name="Plain Table 2" w:uiPriority="42"/>
+    <w:lsdException w:name="Plain Table 3" w:uiPriority="43"/>
+    <w:lsdException w:name="Plain Table 4" w:uiPriority="44"/>
+    <w:lsdException w:name="Plain Table 5" w:uiPriority="45"/>
+    <w:lsdException w:name="Grid Table Light" w:uiPriority="40"/>
+    <w:lsdException w:name="Grid Table 1 Light" w:uiPriority="46"/>
+    <w:lsdException w:name="Grid Table 2" w:uiPriority="47"/>
+    <w:lsdException w:name="Grid Table 3" w:uiPriority="48"/>
+    <w:lsdException w:name="Grid Table 4" w:uiPriority="49"/>
+    <w:lsdException w:name="Grid Table 5 Dark" w:uiPriority="50"/>
+    <w:lsdException w:name="Grid Table 6 Colorful" w:uiPriority="51"/>
+    <w:lsdException w:name="Grid Table 7 Colorful" w:uiPriority="52"/>
+    <w:lsdException w:name="Grid Table 1 Light Accent 1" w:uiPriority="46"/>
+    <w:lsdException w:name="Grid Table 2 Accent 1" w:uiPriority="47"/>
+    <w:lsdException w:name="Grid Table 3 Accent 1" w:uiPriority="48"/>
+    <w:lsdException w:name="Grid Table 4 Accent 1" w:uiPriority="49"/>
+    <w:lsdException w:name="Grid Table 5 Dark Accent 1" w:uiPriority="50"/>
+    <w:lsdException w:name="Grid Table 6 Colorful Accent 1" w:uiPriority="51"/>
+    <w:lsdException w:name="Grid Table 7 Colorful Accent 1" w:uiPriority="52"/>
+    <w:lsdException w:name="Grid Table 1 Light Accent 2" w:uiPriority="46"/>
+    <w:lsdException w:name="Grid Table 2 Accent 2" w:uiPriority="47"/>
+    <w:lsdException w:name="Grid Table 3 Accent 2" w:uiPriority="48"/>
+    <w:lsdException w:name="Grid Table 4 Accent 2" w:uiPriority="49"/>
+    <w:lsdException w:name="Grid Table 5 Dark Accent 2" w:uiPriority="50"/>
+    <w:lsdException w:name="Grid Table 6 Colorful Accent 2" w:uiPriority="51"/>
+    <w:lsdException w:name="Grid Table 7 Colorful Accent 2" w:uiPriority="52"/>
+    <w:lsdException w:name="Grid Table 1 Light Accent 3" w:uiPriority="46"/>
+    <w:lsdException w:name="Grid Table 2 Accent 3" w:uiPriority="47"/>
+    <w:lsdException w:name="Grid Table 3 Accent 3" w:uiPriority="48"/>
+    <w:lsdException w:name="Grid Table 4 Accent 3" w:uiPriority="49"/>
+    <w:lsdException w:name="Grid Table 5 Dark Accent 3" w:uiPriority="50"/>
+    <w:lsdException w:name="Grid Table 6 Colorful Accent 3" w:uiPriority="51"/>
+    <w:lsdException w:name="Grid Table 7 Colorful Accent 3" w:uiPriority="52"/>
+    <w:lsdException w:name="Grid Table 1 Light Accent 4" w:uiPriority="46"/>
+    <w:lsdException w:name="Grid Table 2 Accent 4" w:uiPriority="47"/>
+    <w:lsdException w:name="Grid Table 3 Accent 4" w:uiPriority="48"/>
+    <w:lsdException w:name="Grid Table 4 Accent 4" w:uiPriority="49"/>
+    <w:lsdException w:name="Grid Table 5 Dark Accent 4" w:uiPriority="50"/>
+    <w:lsdException w:name="Grid Table 6 Colorful Accent 4" w:uiPriority="51"/>
+    <w:lsdException w:name="Grid Table 7 Colorful Accent 4" w:uiPriority="52"/>
+    <w:lsdException w:name="Grid Table 1 Light Accent 5" w:uiPriority="46"/>
+    <w:lsdException w:name="Grid Table 2 Accent 5" w:uiPriority="47"/>
+    <w:lsdException w:name="Grid Table 3 Accent 5" w:uiPriority="48"/>
+    <w:lsdException w:name="Grid Table 4 Accent 5" w:uiPriority="49"/>
+    <w:lsdException w:name="Grid Table 5 Dark Accent 5" w:uiPriority="50"/>
+    <w:lsdException w:name="Grid Table 6 Colorful Accent 5" w:uiPriority="51"/>
+    <w:lsdException w:name="Grid Table 7 Colorful Accent 5" w:uiPriority="52"/>
+    <w:lsdException w:name="Grid Table 1 Light Accent 6" w:uiPriority="46"/>
+    <w:lsdException w:name="Grid Table 2 Accent 6" w:uiPriority="47"/>
+    <w:lsdException w:name="Grid Table 3 Accent 6" w:uiPriority="48"/>
+    <w:lsdException w:name="Grid Table 4 Accent 6" w:uiPriority="49"/>
+    <w:lsdException w:name="Grid Table 5 Dark Accent 6" w:uiPriority="50"/>
+    <w:lsdException w:name="Grid Table 6 Colorful Accent 6" w:uiPriority="51"/>
+    <w:lsdException w:name="Grid Table 7 Colorful Accent 6" w:uiPriority="52"/>
+    <w:lsdException w:name="List Table 1 Light" w:uiPriority="46"/>
+    <w:lsdException w:name="List Table 2" w:uiPriority="47"/>
+    <w:lsdException w:name="List Table 3" w:uiPriority="48"/>
+    <w:lsdException w:name="List Table 4" w:uiPriority="49"/>
+    <w:lsdException w:name="List Table 5 Dark" w:uiPriority="50"/>
+    <w:lsdException w:name="List Table 6 Colorful" w:uiPriority="51"/>
+    <w:lsdException w:name="List Table 7 Colorful" w:uiPriority="52"/>
+    <w:lsdException w:name="List Table 1 Light Accent 1" w:uiPriority="46"/>
+    <w:lsdException w:name="List Table 2 Accent 1" w:uiPriority="47"/>
+    <w:lsdException w:name="List Table 3 Accent 1" w:uiPriority="48"/>
+    <w:lsdException w:name="List Table 4 Accent 1" w:uiPriority="49"/>
+    <w:lsdException w:name="List Table 5 Dark Accent 1" w:uiPriority="50"/>
+    <w:lsdException w:name="List Table 6 Colorful Accent 1" w:uiPriority="51"/>
+    <w:lsdException w:name="List Table 7 Colorful Accent 1" w:uiPriority="52"/>
+    <w:lsdException w:name="List Table 1 Light Accent 2" w:uiPriority="46"/>
+    <w:lsdException w:name="List Table 2 Accent 2" w:uiPriority="47"/>
+    <w:lsdException w:name="List Table 3 Accent 2" w:uiPriority="48"/>
+    <w:lsdException w:name="List Table 4 Accent 2" w:uiPriority="49"/>
+    <w:lsdException w:name="List Table 5 Dark Accent 2" w:uiPriority="50"/>
+    <w:lsdException w:name="List Table 6 Colorful Accent 2" w:uiPriority="51"/>
+    <w:lsdException w:name="List Table 7 Colorful Accent 2" w:uiPriority="52"/>
+    <w:lsdException w:name="List Table 1 Light Accent 3" w:uiPriority="46"/>
+    <w:lsdException w:name="List Table 2 Accent 3" w:uiPriority="47"/>
+    <w:lsdException w:name="List Table 3 Accent 3" w:uiPriority="48"/>
+    <w:lsdException w:name="List Table 4 Accent 3" w:uiPriority="49"/>
+    <w:lsdException w:name="List Table 5 Dark Accent 3" w:uiPriority="50"/>
+    <w:lsdException w:name="List Table 6 Colorful Accent 3" w:uiPriority="51"/>
+    <w:lsdException w:name="List Table 7 Colorful Accent 3" w:uiPriority="52"/>
+    <w:lsdException w:name="List Table 1 Light Accent 4" w:uiPriority="46"/>
+    <w:lsdException w:name="List Table 2 Accent 4" w:uiPriority="47"/>
+    <w:lsdException w:name="List Table 3 Accent 4" w:uiPriority="48"/>
+    <w:lsdException w:name="List Table 4 Accent 4" w:uiPriority="49"/>
+    <w:lsdException w:name="List Table 5 Dark Accent 4" w:uiPriority="50"/>
+    <w:lsdException w:name="List Table 6 Colorful Accent 4" w:uiPriority="51"/>
+    <w:lsdException w:name="List Table 7 Colorful Accent 4" w:uiPriority="52"/>
+    <w:lsdException w:name="List Table 1 Light Accent 5" w:uiPriority="46"/>
+    <w:lsdException w:name="List Table 2 Accent 5" w:uiPriority="47"/>
+    <w:lsdException w:name="List Table 3 Accent 5" w:uiPriority="48"/>
+    <w:lsdException w:name="List Table 4 Accent 5" w:uiPriority="49"/>
+    <w:lsdException w:name="List Table 5 Dark Accent 5" w:uiPriority="50"/>
+    <w:lsdException w:name="List Table 6 Colorful Accent 5" w:uiPriority="51"/>
+    <w:lsdException w:name="List Table 7 Colorful Accent 5" w:uiPriority="52"/>
+    <w:lsdException w:name="List Table 1 Light Accent 6" w:uiPriority="46"/>
+    <w:lsdException w:name="List Table 2 Accent 6" w:uiPriority="47"/>
+    <w:lsdException w:name="List Table 3 Accent 6" w:uiPriority="48"/>
+    <w:lsdException w:name="List Table 4 Accent 6" w:uiPriority="49"/>
+    <w:lsdException w:name="List Table 5 Dark Accent 6" w:uiPriority="50"/>
+    <w:lsdException w:name="List Table 6 Colorful Accent 6" w:uiPriority="51"/>
+    <w:lsdException w:name="List Table 7 Colorful Accent 6" w:uiPriority="52"/>
+  </w:latentStyles>
+  <w:style w:type="paragraph" w:default="1" w:styleId="Normal">
+    <w:name w:val="Normal"/>
+    <w:qFormat/>
+  </w:style>
+  <w:style w:type="character" w:default="1" w:styleId="DefaultParagraphFont">
+    <w:name w:val="Default Paragraph Font"/>
+    <w:uiPriority w:val="1"/>
+    <w:semiHidden/>
+    <w:unhideWhenUsed/>
+  </w:style>
+  <w:style w:type="table" w:default="1" w:styleId="TableNormal">
+    <w:name w:val="Normal Table"/>
+    <w:uiPriority w:val="99"/>
+    <w:semiHidden/>
+    <w:unhideWhenUsed/>
+    <w:tblPr>
+      <w:tblInd w:w="0" w:type="dxa"/>
+      <w:tblCellMar>
+        <w:top w:w="0" w:type="dxa"/>
+        <w:left w:w="108" w:type="dxa"/>
+        <w:bottom w:w="0" w:type="dxa"/>
+        <w:right w:w="108" w:type="dxa"/>
+      </w:tblCellMar>
+    </w:tblPr>
+  </w:style>
+  <w:style w:type="numbering" w:default="1" w:styleId="NoList">
+    <w:name w:val="No List"/>
+    <w:uiPriority w:val="99"/>
+    <w:semiHidden/>
+    <w:unhideWhenUsed/>
+  </w:style>
+  <w:style w:type="character" w:styleId="PlaceholderText">
+    <w:name w:val="Placeholder Text"/>
+    <w:basedOn w:val="DefaultParagraphFont"/>
+    <w:uiPriority w:val="99"/>
+    <w:semiHidden/>
+    <w:rsid w:val="004D3134"/>
+    <w:rPr>
+      <w:color w:val="808080"/>
+    </w:rPr>
+  </w:style>
+</w:styles>
+</file>
+
+<file path=word/glossary/webSettings.xml><?xml version="1.0" encoding="utf-8"?>
+<w:webSettings xmlns:mc="http://schemas.openxmlformats.org/markup-compatibility/2006" xmlns:r="http://schemas.openxmlformats.org/officeDocument/2006/relationships" xmlns:w="http://schemas.openxmlformats.org/wordprocessingml/2006/main" xmlns:w14="http://schemas.microsoft.com/office/word/2010/wordml" xmlns:w15="http://schemas.microsoft.com/office/word/2012/wordml" mc:Ignorable="w14 w15">
+  <w:optimizeForBrowser/>
+  <w:allowPNG/>
+</w:webSettings>
 </file>
 
 <file path=word/theme/theme1.xml><?xml version="1.0" encoding="utf-8"?>

</xml_diff>